<commit_message>
Change machine specifications in report
</commit_message>
<xml_diff>
--- a/dac01/Report.docx
+++ b/dac01/Report.docx
@@ -65,76 +65,94 @@
         </w:rPr>
       </w:pPr>
       <w:r>
-        <w:drawing>
-          <wp:anchor behindDoc="0" distT="0" distB="0" distL="114300" distR="114300" simplePos="0" locked="0" layoutInCell="1" allowOverlap="1" relativeHeight="2">
-            <wp:simplePos x="0" y="0"/>
-            <wp:positionH relativeFrom="column">
-              <wp:posOffset>1523365</wp:posOffset>
-            </wp:positionH>
-            <wp:positionV relativeFrom="paragraph">
-              <wp:posOffset>257175</wp:posOffset>
-            </wp:positionV>
-            <wp:extent cx="2984500" cy="749300"/>
-            <wp:effectExtent l="0" t="0" r="0" b="0"/>
-            <wp:wrapTopAndBottom/>
-            <wp:docPr id="1" name="Picture 1" descr=""/>
-            <wp:cNvGraphicFramePr>
-              <a:graphicFrameLocks xmlns:a="http://schemas.openxmlformats.org/drawingml/2006/main" noChangeAspect="1"/>
-            </wp:cNvGraphicFramePr>
-            <a:graphic xmlns:a="http://schemas.openxmlformats.org/drawingml/2006/main">
-              <a:graphicData uri="http://schemas.openxmlformats.org/drawingml/2006/picture">
-                <pic:pic xmlns:pic="http://schemas.openxmlformats.org/drawingml/2006/picture">
-                  <pic:nvPicPr>
-                    <pic:cNvPr id="1" name="Picture 1" descr=""/>
-                    <pic:cNvPicPr>
-                      <a:picLocks noChangeAspect="1" noChangeArrowheads="1"/>
-                    </pic:cNvPicPr>
-                  </pic:nvPicPr>
-                  <pic:blipFill>
-                    <a:blip r:embed="rId2"/>
-                    <a:stretch>
-                      <a:fillRect/>
-                    </a:stretch>
-                  </pic:blipFill>
-                  <pic:spPr bwMode="auto">
-                    <a:xfrm>
-                      <a:off x="0" y="0"/>
-                      <a:ext cx="2984500" cy="749300"/>
-                    </a:xfrm>
-                    <a:prstGeom prst="rect">
-                      <a:avLst/>
-                    </a:prstGeom>
-                  </pic:spPr>
-                </pic:pic>
-              </a:graphicData>
-            </a:graphic>
-          </wp:anchor>
-        </w:drawing>
-      </w:r>
-      <w:r>
-        <w:rPr>
-          <w:rFonts w:cs="Times New Roman" w:ascii="Times New Roman" w:hAnsi="Times New Roman"/>
-        </w:rPr>
-        <w:t>A</w:t>
-      </w:r>
-      <w:r>
-        <w:rPr>
-          <w:rFonts w:cs="Times New Roman" w:ascii="Times New Roman" w:hAnsi="Times New Roman"/>
-        </w:rPr>
-        <w:t>ll the tests and examples were run on the following machine:</w:t>
-      </w:r>
-    </w:p>
-    <w:p>
-      <w:pPr>
-        <w:pStyle w:val="Normal"/>
-        <w:rPr>
-          <w:rFonts w:ascii="Times New Roman" w:hAnsi="Times New Roman" w:cs="Times New Roman"/>
-        </w:rPr>
-      </w:pPr>
-      <w:r>
-        <w:rPr>
-          <w:rFonts w:cs="Times New Roman" w:ascii="Times New Roman" w:hAnsi="Times New Roman"/>
-        </w:rPr>
+        <w:rPr>
+          <w:rFonts w:cs="Times New Roman" w:ascii="Times New Roman" w:hAnsi="Times New Roman"/>
+        </w:rPr>
+        <w:t>All the tests and examples were run on the following machine:</w:t>
+      </w:r>
+    </w:p>
+    <w:p>
+      <w:pPr>
+        <w:pStyle w:val="Normal"/>
+        <w:rPr>
+          <w:rFonts w:ascii="Times New Roman" w:hAnsi="Times New Roman" w:cs="Times New Roman"/>
+        </w:rPr>
+      </w:pPr>
+      <w:r>
+        <w:rPr>
+          <w:rFonts w:cs="Times New Roman" w:ascii="Times New Roman" w:hAnsi="Times New Roman"/>
+        </w:rPr>
+        <w:t>Architecture:        x86_64</w:t>
+      </w:r>
+    </w:p>
+    <w:p>
+      <w:pPr>
+        <w:pStyle w:val="Normal"/>
+        <w:rPr>
+          <w:rFonts w:ascii="Times New Roman" w:hAnsi="Times New Roman" w:cs="Times New Roman"/>
+        </w:rPr>
+      </w:pPr>
+      <w:r>
+        <w:rPr>
+          <w:rFonts w:cs="Times New Roman" w:ascii="Times New Roman" w:hAnsi="Times New Roman"/>
+        </w:rPr>
+        <w:t>CPU(s):              8</w:t>
+      </w:r>
+    </w:p>
+    <w:p>
+      <w:pPr>
+        <w:pStyle w:val="Normal"/>
+        <w:rPr>
+          <w:rFonts w:ascii="Times New Roman" w:hAnsi="Times New Roman" w:cs="Times New Roman"/>
+        </w:rPr>
+      </w:pPr>
+      <w:r>
+        <w:rPr>
+          <w:rFonts w:cs="Times New Roman" w:ascii="Times New Roman" w:hAnsi="Times New Roman"/>
+        </w:rPr>
+        <w:t>Thread(s) per core:  2</w:t>
+      </w:r>
+    </w:p>
+    <w:p>
+      <w:pPr>
+        <w:pStyle w:val="Normal"/>
+        <w:rPr>
+          <w:rFonts w:ascii="Times New Roman" w:hAnsi="Times New Roman" w:cs="Times New Roman"/>
+        </w:rPr>
+      </w:pPr>
+      <w:r>
+        <w:rPr>
+          <w:rFonts w:cs="Times New Roman" w:ascii="Times New Roman" w:hAnsi="Times New Roman"/>
+        </w:rPr>
+        <w:t>Core(s) per socket:  4</w:t>
+      </w:r>
+    </w:p>
+    <w:p>
+      <w:pPr>
+        <w:pStyle w:val="Normal"/>
+        <w:rPr>
+          <w:rFonts w:ascii="Times New Roman" w:hAnsi="Times New Roman" w:cs="Times New Roman"/>
+        </w:rPr>
+      </w:pPr>
+      <w:r>
+        <w:rPr>
+          <w:rFonts w:cs="Times New Roman" w:ascii="Times New Roman" w:hAnsi="Times New Roman"/>
+        </w:rPr>
+        <w:t>Model name:          Intel(R) Core(TM) i7-6700HQ CPU @ 2.60GHz</w:t>
+      </w:r>
+    </w:p>
+    <w:p>
+      <w:pPr>
+        <w:pStyle w:val="Normal"/>
+        <w:rPr>
+          <w:rFonts w:ascii="Times New Roman" w:hAnsi="Times New Roman" w:cs="Times New Roman"/>
+        </w:rPr>
+      </w:pPr>
+      <w:r>
+        <w:rPr>
+          <w:rFonts w:cs="Times New Roman" w:ascii="Times New Roman" w:hAnsi="Times New Roman"/>
+        </w:rPr>
+        <w:t>RAM: 8GB</w:t>
       </w:r>
     </w:p>
     <w:p>
@@ -499,19 +517,7 @@
         <w:rPr>
           <w:rFonts w:cs="Times New Roman" w:ascii="Times New Roman" w:hAnsi="Times New Roman"/>
         </w:rPr>
-        <w:t xml:space="preserve">Comments: </w:t>
-      </w:r>
-      <w:r>
-        <w:rPr>
-          <w:rFonts w:cs="Times New Roman" w:ascii="Times New Roman" w:hAnsi="Times New Roman"/>
-        </w:rPr>
-        <w:t xml:space="preserve">We can notice a discrepancy between the send and received messages. This is mainly due to our implementation: a Peer spawns 2 processes, a Sender and a Receiver; they are not aware of eachother, so a message send by the Sender firsts gets to its parent, namely Peer, which redirects it to Receiver. Because of this extra step the number of received messeges is lower than the number of sent ones, even when a Peer sends a message to itself. Also, sending a messages is less computationally expansive because </w:t>
-      </w:r>
-      <w:r>
-        <w:rPr>
-          <w:rFonts w:cs="Times New Roman" w:ascii="Times New Roman" w:hAnsi="Times New Roman"/>
-        </w:rPr>
-        <w:t>than receiving one. A process cand send a message without even checking that the receiving process exists or expects a message. On the receiving end, however, the process first saves the message in a mailbox and then takes it out if a pattern match is triggered, which results in a short latency.</w:t>
+        <w:t>Comments: We can notice a discrepancy between the send and received messages. This is mainly due to our implementation: a Peer spawns 2 processes, a Sender and a Receiver; they are not aware of eachother, so a message send by the Sender firsts gets to its parent, namely Peer, which redirects it to Receiver. Because of this extra step the number of received messeges is lower than the number of sent ones, even when a Peer sends a message to itself. Also, sending a messages is less computationally expansive because than receiving one. A process cand send a message without even checking that the receiving process exists or expects a message. On the receiving end, however, the process first saves the message in a mailbox and then takes it out if a pattern match is triggered, which results in a short latency.</w:t>
       </w:r>
     </w:p>
     <w:p>
@@ -758,13 +764,7 @@
         <w:rPr>
           <w:rFonts w:cs="Times New Roman" w:ascii="Times New Roman" w:hAnsi="Times New Roman"/>
         </w:rPr>
-        <w:t xml:space="preserve">Comments: </w:t>
-      </w:r>
-      <w:r>
-        <w:rPr>
-          <w:rFonts w:cs="Times New Roman" w:ascii="Times New Roman" w:hAnsi="Times New Roman"/>
-        </w:rPr>
-        <w:t>Same as for tests2.</w:t>
+        <w:t>Comments: Same as for tests2.</w:t>
       </w:r>
       <w:r>
         <w:br w:type="page"/>
@@ -947,13 +947,7 @@
         <w:rPr>
           <w:rFonts w:cs="Times New Roman" w:ascii="Times New Roman" w:hAnsi="Times New Roman"/>
         </w:rPr>
-        <w:t xml:space="preserve">Comments: </w:t>
-      </w:r>
-      <w:r>
-        <w:rPr>
-          <w:rFonts w:cs="Times New Roman" w:ascii="Times New Roman" w:hAnsi="Times New Roman"/>
-        </w:rPr>
-        <w:t>Normal result.</w:t>
+        <w:t>Comments: Normal result.</w:t>
       </w:r>
     </w:p>
     <w:p>
@@ -1122,25 +1116,7 @@
         <w:rPr>
           <w:rFonts w:cs="Times New Roman" w:ascii="Times New Roman" w:hAnsi="Times New Roman"/>
         </w:rPr>
-        <w:t xml:space="preserve">Comments: </w:t>
-      </w:r>
-      <w:r>
-        <w:rPr>
-          <w:rFonts w:cs="Times New Roman" w:ascii="Times New Roman" w:hAnsi="Times New Roman"/>
-        </w:rPr>
-        <w:t xml:space="preserve">Again we notice the discrepancy between sent and received messages. Another observation would be that the total number of messages is lower compared to when we ran it locally. This is due to the </w:t>
-      </w:r>
-      <w:r>
-        <w:rPr>
-          <w:rFonts w:cs="Times New Roman" w:ascii="Times New Roman" w:hAnsi="Times New Roman"/>
-        </w:rPr>
-        <w:t xml:space="preserve">extra </w:t>
-      </w:r>
-      <w:r>
-        <w:rPr>
-          <w:rFonts w:cs="Times New Roman" w:ascii="Times New Roman" w:hAnsi="Times New Roman"/>
-        </w:rPr>
-        <w:t>cost of sending messages over the docker network.</w:t>
+        <w:t>Comments: Again we notice the discrepancy between sent and received messages. Another observation would be that the total number of messages is lower compared to when we ran it locally. This is due to the extra cost of sending messages over the docker network.</w:t>
       </w:r>
     </w:p>
     <w:p>
@@ -1417,19 +1393,7 @@
         <w:rPr>
           <w:rFonts w:cs="Times New Roman" w:ascii="Times New Roman" w:hAnsi="Times New Roman"/>
         </w:rPr>
-        <w:t xml:space="preserve">Comments: </w:t>
-      </w:r>
-      <w:r>
-        <w:rPr>
-          <w:rFonts w:cs="Times New Roman" w:ascii="Times New Roman" w:hAnsi="Times New Roman"/>
-        </w:rPr>
-        <w:t xml:space="preserve">Here we can observe that some Peers, take 8 for example, have </w:t>
-      </w:r>
-      <w:r>
-        <w:rPr>
-          <w:rFonts w:cs="Times New Roman" w:ascii="Times New Roman" w:hAnsi="Times New Roman"/>
-        </w:rPr>
-        <w:t>way less messages received than delivered in some cases. This is due to all the factors described in previous sections. In addition to those we have to take into account the “input” of both the process scheduler running on the host OS and the Erlang/Elixir scheduler. Firstly, there are 10 containers running, but only 8 CPUs, so each container will get limited CPU time. Secondly, inside each container we have an Erlang Scheduler which alocates a limited amount of time to the Receive process (remember that in our implementation each Peer spawns a Send and Receive process). The combination of these two extra factors results in Peer 8 having very few received messages in some cases.</w:t>
+        <w:t>Comments: Here we can observe that some Peers, take 8 for example, have way less messages received than delivered in some cases. This is due to all the factors described in previous sections. In addition to those we have to take into account the “input” of both the process scheduler running on the host OS and the Erlang/Elixir scheduler. Firstly, there are 10 containers running, but only 8 CPUs, so each container will get limited CPU time. Secondly, inside each container we have an Erlang Scheduler which alocates a limited amount of time to the Receive process (remember that in our implementation each Peer spawns a Send and Receive process). The combination of these two extra factors results in Peer 8 having very few received messages in some cases.</w:t>
       </w:r>
       <w:r>
         <w:br w:type="page"/>
@@ -1631,13 +1595,7 @@
         <w:rPr>
           <w:rFonts w:cs="Times New Roman" w:ascii="Times New Roman" w:hAnsi="Times New Roman"/>
         </w:rPr>
-        <w:t xml:space="preserve">Comments: </w:t>
-      </w:r>
-      <w:r>
-        <w:rPr>
-          <w:rFonts w:cs="Times New Roman" w:ascii="Times New Roman" w:hAnsi="Times New Roman"/>
-        </w:rPr>
-        <w:t>Same as System1.</w:t>
+        <w:t>Comments: Same as System1.</w:t>
       </w:r>
     </w:p>
     <w:p>
@@ -1845,13 +1803,7 @@
         <w:rPr>
           <w:rFonts w:cs="Times New Roman" w:ascii="Times New Roman" w:hAnsi="Times New Roman"/>
         </w:rPr>
-        <w:t xml:space="preserve">Comments: </w:t>
-      </w:r>
-      <w:r>
-        <w:rPr>
-          <w:rFonts w:cs="Times New Roman" w:ascii="Times New Roman" w:hAnsi="Times New Roman"/>
-        </w:rPr>
-        <w:t>The discrepancy between sent and receive is even larger, due to the extra steps a message has to take in order reach its destination.</w:t>
+        <w:t>Comments: The discrepancy between sent and receive is even larger, due to the extra steps a message has to take in order reach its destination.</w:t>
       </w:r>
     </w:p>
     <w:p>
@@ -2149,13 +2101,7 @@
         <w:rPr>
           <w:rFonts w:cs="Times New Roman" w:ascii="Times New Roman" w:hAnsi="Times New Roman"/>
         </w:rPr>
-        <w:t xml:space="preserve">Comments: Same </w:t>
-      </w:r>
-      <w:r>
-        <w:rPr>
-          <w:rFonts w:cs="Times New Roman" w:ascii="Times New Roman" w:hAnsi="Times New Roman"/>
-        </w:rPr>
-        <w:t>as System1.</w:t>
+        <w:t>Comments: Same as System1.</w:t>
       </w:r>
     </w:p>
     <w:p>
@@ -2376,13 +2322,7 @@
         <w:rPr>
           <w:rFonts w:cs="Times New Roman" w:ascii="Times New Roman" w:hAnsi="Times New Roman"/>
         </w:rPr>
-        <w:t xml:space="preserve">Comments: </w:t>
-      </w:r>
-      <w:r>
-        <w:rPr>
-          <w:rFonts w:cs="Times New Roman" w:ascii="Times New Roman" w:hAnsi="Times New Roman"/>
-        </w:rPr>
-        <w:t>Normal behaviour.</w:t>
+        <w:t>Comments: Normal behaviour.</w:t>
       </w:r>
     </w:p>
     <w:p>
@@ -2561,13 +2501,7 @@
         <w:rPr>
           <w:rFonts w:cs="Times New Roman" w:ascii="Times New Roman" w:hAnsi="Times New Roman"/>
         </w:rPr>
-        <w:t xml:space="preserve">Comments: </w:t>
-      </w:r>
-      <w:r>
-        <w:rPr>
-          <w:rFonts w:cs="Times New Roman" w:ascii="Times New Roman" w:hAnsi="Times New Roman"/>
-        </w:rPr>
-        <w:t>Behaves similar to when ran locally, except numbers are a bit lower due to docker network latency.</w:t>
+        <w:t>Comments: Behaves similar to when ran locally, except numbers are a bit lower due to docker network latency.</w:t>
       </w:r>
     </w:p>
     <w:p>
@@ -3053,13 +2987,7 @@
         <w:rPr>
           <w:rFonts w:cs="Times New Roman" w:ascii="Times New Roman" w:hAnsi="Times New Roman"/>
         </w:rPr>
-        <w:t xml:space="preserve">Comments: </w:t>
-      </w:r>
-      <w:r>
-        <w:rPr>
-          <w:rFonts w:cs="Times New Roman" w:ascii="Times New Roman" w:hAnsi="Times New Roman"/>
-        </w:rPr>
-        <w:t>Normal behaviour.</w:t>
+        <w:t>Comments: Normal behaviour.</w:t>
       </w:r>
     </w:p>
     <w:p>
@@ -3246,13 +3174,7 @@
         <w:rPr>
           <w:rFonts w:cs="Times New Roman" w:ascii="Times New Roman" w:hAnsi="Times New Roman"/>
         </w:rPr>
-        <w:t xml:space="preserve">Comments: </w:t>
-      </w:r>
-      <w:r>
-        <w:rPr>
-          <w:rFonts w:cs="Times New Roman" w:ascii="Times New Roman" w:hAnsi="Times New Roman"/>
-        </w:rPr>
-        <w:t xml:space="preserve">The rate between send and received is even lower due to the extra component. Also, number of sent messages is significantly higher because now instead of sending each message to a specific Peer we broadcast every message. </w:t>
+        <w:t xml:space="preserve">Comments: The rate between send and received is even lower due to the extra component. Also, number of sent messages is significantly higher because now instead of sending each message to a specific Peer we broadcast every message. </w:t>
       </w:r>
     </w:p>
     <w:p>
@@ -3550,13 +3472,7 @@
         <w:rPr>
           <w:rFonts w:cs="Times New Roman" w:ascii="Times New Roman" w:hAnsi="Times New Roman"/>
         </w:rPr>
-        <w:t xml:space="preserve">Comments: </w:t>
-      </w:r>
-      <w:r>
-        <w:rPr>
-          <w:rFonts w:cs="Times New Roman" w:ascii="Times New Roman" w:hAnsi="Times New Roman"/>
-        </w:rPr>
-        <w:t>Same  as previous System.</w:t>
+        <w:t>Comments: Same  as previous System.</w:t>
       </w:r>
     </w:p>
     <w:p>
@@ -3765,13 +3681,7 @@
         <w:rPr>
           <w:rFonts w:cs="Times New Roman" w:ascii="Times New Roman" w:hAnsi="Times New Roman"/>
         </w:rPr>
-        <w:t xml:space="preserve">Comments: </w:t>
-      </w:r>
-      <w:r>
-        <w:rPr>
-          <w:rFonts w:cs="Times New Roman" w:ascii="Times New Roman" w:hAnsi="Times New Roman"/>
-        </w:rPr>
-        <w:t>Normal behaviour.</w:t>
+        <w:t>Comments: Normal behaviour.</w:t>
       </w:r>
     </w:p>
     <w:p>
@@ -3950,13 +3860,7 @@
         <w:rPr>
           <w:rFonts w:cs="Times New Roman" w:ascii="Times New Roman" w:hAnsi="Times New Roman"/>
         </w:rPr>
-        <w:t xml:space="preserve">Comments: </w:t>
-      </w:r>
-      <w:r>
-        <w:rPr>
-          <w:rFonts w:cs="Times New Roman" w:ascii="Times New Roman" w:hAnsi="Times New Roman"/>
-        </w:rPr>
-        <w:t>Same as previous System + many more sent messages due to broadcast.</w:t>
+        <w:t>Comments: Same as previous System + many more sent messages due to broadcast.</w:t>
       </w:r>
     </w:p>
     <w:p>
@@ -4449,13 +4353,7 @@
         <w:rPr>
           <w:rFonts w:cs="Times New Roman" w:ascii="Times New Roman" w:hAnsi="Times New Roman"/>
         </w:rPr>
-        <w:t xml:space="preserve">Comments: </w:t>
-      </w:r>
-      <w:r>
-        <w:rPr>
-          <w:rFonts w:cs="Times New Roman" w:ascii="Times New Roman" w:hAnsi="Times New Roman"/>
-        </w:rPr>
-        <w:t>Normal behaviour.</w:t>
+        <w:t>Comments: Normal behaviour.</w:t>
       </w:r>
     </w:p>
     <w:p>
@@ -4650,13 +4548,7 @@
         <w:rPr>
           <w:rFonts w:cs="Times New Roman" w:ascii="Times New Roman" w:hAnsi="Times New Roman"/>
         </w:rPr>
-        <w:t xml:space="preserve">Comments: </w:t>
-      </w:r>
-      <w:r>
-        <w:rPr>
-          <w:rFonts w:cs="Times New Roman" w:ascii="Times New Roman" w:hAnsi="Times New Roman"/>
-        </w:rPr>
-        <w:t>Normal behaviour.</w:t>
+        <w:t>Comments: Normal behaviour.</w:t>
       </w:r>
     </w:p>
     <w:p>
@@ -4953,13 +4845,7 @@
         <w:rPr>
           <w:rFonts w:cs="Times New Roman" w:ascii="Times New Roman" w:hAnsi="Times New Roman"/>
         </w:rPr>
-        <w:t xml:space="preserve">Comments: </w:t>
-      </w:r>
-      <w:r>
-        <w:rPr>
-          <w:rFonts w:cs="Times New Roman" w:ascii="Times New Roman" w:hAnsi="Times New Roman"/>
-        </w:rPr>
-        <w:t>Normal behaviour.</w:t>
+        <w:t>Comments: Normal behaviour.</w:t>
       </w:r>
     </w:p>
     <w:p>
@@ -5600,13 +5486,7 @@
         <w:rPr>
           <w:rFonts w:cs="Times New Roman" w:ascii="Times New Roman" w:hAnsi="Times New Roman"/>
         </w:rPr>
-        <w:t xml:space="preserve">Comments: </w:t>
-      </w:r>
-      <w:r>
-        <w:rPr>
-          <w:rFonts w:cs="Times New Roman" w:ascii="Times New Roman" w:hAnsi="Times New Roman"/>
-        </w:rPr>
-        <w:t>Same as for previous System, but we notice that only 50% of messages are received.</w:t>
+        <w:t>Comments: Same as for previous System, but we notice that only 50% of messages are received.</w:t>
       </w:r>
     </w:p>
     <w:p>
@@ -5962,51 +5842,342 @@
         <w:rPr>
           <w:rFonts w:cs="Times New Roman" w:ascii="Times New Roman" w:hAnsi="Times New Roman"/>
         </w:rPr>
-        <w:t xml:space="preserve">Comments: </w:t>
-      </w:r>
-      <w:r>
-        <w:rPr>
-          <w:rFonts w:cs="Times New Roman" w:ascii="Times New Roman" w:hAnsi="Times New Roman"/>
-        </w:rPr>
-        <w:t>The received messages seem to be lower than those of the previous System with the same parameters. The only difference is the random function written. The function might be a bit too computationally expensive as we have used Enum.random(0..10000) which generates a list and then chooses a random index.</w:t>
-      </w:r>
-    </w:p>
-    <w:p>
-      <w:pPr>
-        <w:pStyle w:val="Normal"/>
-        <w:rPr>
-          <w:rFonts w:ascii="Times New Roman" w:hAnsi="Times New Roman" w:cs="Times New Roman"/>
-        </w:rPr>
-      </w:pPr>
-      <w:r>
+        <w:t>Comments: The received messages seem to be lower than those of the previous System with the same parameters. The only difference is the random function written. The function might be a bit too computationally expensive as we have used Enum.random(0..10000) which generates a list and then chooses a random index.</w:t>
+      </w:r>
+    </w:p>
+    <w:p>
+      <w:pPr>
+        <w:pStyle w:val="Normal"/>
+        <w:rPr>
+          <w:rFonts w:ascii="Times New Roman" w:hAnsi="Times New Roman" w:cs="Times New Roman"/>
+        </w:rPr>
+      </w:pPr>
+      <w:r>
+        <w:rPr>
+          <w:rFonts w:cs="Times New Roman" w:ascii="Times New Roman" w:hAnsi="Times New Roman"/>
+        </w:rPr>
+      </w:r>
+    </w:p>
+    <w:p>
+      <w:pPr>
+        <w:pStyle w:val="Normal"/>
+        <w:rPr>
+          <w:rFonts w:ascii="Times New Roman" w:hAnsi="Times New Roman" w:cs="Times New Roman"/>
+        </w:rPr>
+      </w:pPr>
+      <w:r>
+        <w:rPr>
+          <w:rFonts w:cs="Times New Roman" w:ascii="Times New Roman" w:hAnsi="Times New Roman"/>
+        </w:rPr>
+      </w:r>
+    </w:p>
+    <w:p>
+      <w:pPr>
+        <w:pStyle w:val="Normal"/>
+        <w:rPr>
+          <w:rFonts w:ascii="Times New Roman" w:hAnsi="Times New Roman" w:cs="Times New Roman"/>
+        </w:rPr>
+      </w:pPr>
+      <w:r>
+        <w:rPr>
+          <w:rFonts w:cs="Times New Roman" w:ascii="Times New Roman" w:hAnsi="Times New Roman"/>
+        </w:rPr>
+        <w:t>Test 3 Local - nr_of_peers = 10, max_broadcasts = 10_000_000, timeout = 3000, send_percentage = 100</w:t>
+      </w:r>
+    </w:p>
+    <w:p>
+      <w:pPr>
+        <w:pStyle w:val="Normal"/>
+        <w:rPr>
+          <w:rFonts w:ascii="Times New Roman" w:hAnsi="Times New Roman" w:cs="Times New Roman"/>
+        </w:rPr>
+      </w:pPr>
+      <w:r>
+        <w:rPr>
+          <w:rFonts w:cs="Times New Roman" w:ascii="Times New Roman" w:hAnsi="Times New Roman"/>
+        </w:rPr>
+        <w:t>Output:</w:t>
+      </w:r>
+    </w:p>
+    <w:p>
+      <w:pPr>
+        <w:pStyle w:val="Normal"/>
+        <w:rPr>
+          <w:rFonts w:ascii="Courier New" w:hAnsi="Courier New" w:cs="Courier New"/>
+          <w:sz w:val="16"/>
+          <w:szCs w:val="16"/>
+        </w:rPr>
+      </w:pPr>
+      <w:r>
+        <w:rPr>
+          <w:rFonts w:cs="Courier New" w:ascii="Courier New" w:hAnsi="Courier New"/>
+          <w:sz w:val="16"/>
+          <w:szCs w:val="16"/>
+        </w:rPr>
+        <w:t>Starting local with nr_of_peers: 10, max_broadcasts: 10000000, timeout: 3000</w:t>
+      </w:r>
+    </w:p>
+    <w:p>
+      <w:pPr>
+        <w:pStyle w:val="Normal"/>
+        <w:rPr>
+          <w:rFonts w:ascii="Courier New" w:hAnsi="Courier New" w:cs="Courier New"/>
+          <w:sz w:val="16"/>
+          <w:szCs w:val="16"/>
+        </w:rPr>
+      </w:pPr>
+      <w:r>
+        <w:rPr>
+          <w:rFonts w:cs="Courier New" w:ascii="Courier New" w:hAnsi="Courier New"/>
+          <w:sz w:val="16"/>
+          <w:szCs w:val="16"/>
+        </w:rPr>
+      </w:r>
+    </w:p>
+    <w:p>
+      <w:pPr>
+        <w:pStyle w:val="Normal"/>
+        <w:rPr>
+          <w:rFonts w:ascii="Courier New" w:hAnsi="Courier New" w:cs="Courier New"/>
+          <w:sz w:val="16"/>
+          <w:szCs w:val="16"/>
+        </w:rPr>
+      </w:pPr>
+      <w:r>
+        <w:rPr>
+          <w:rFonts w:cs="Courier New" w:ascii="Courier New" w:hAnsi="Courier New"/>
+          <w:sz w:val="16"/>
+          <w:szCs w:val="16"/>
+        </w:rPr>
+        <w:t>9: [{59273, 63}, {59273, 63}, {59273, 1247}, {59273, 62}, {59273, 51}, {59273, 67}, {59273, 56}, {59273, 61}, {59273, 62}, {59273, 52}]</w:t>
+      </w:r>
+    </w:p>
+    <w:p>
+      <w:pPr>
+        <w:pStyle w:val="Normal"/>
+        <w:rPr>
+          <w:rFonts w:ascii="Courier New" w:hAnsi="Courier New" w:cs="Courier New"/>
+          <w:sz w:val="16"/>
+          <w:szCs w:val="16"/>
+        </w:rPr>
+      </w:pPr>
+      <w:r>
+        <w:rPr>
+          <w:rFonts w:cs="Courier New" w:ascii="Courier New" w:hAnsi="Courier New"/>
+          <w:sz w:val="16"/>
+          <w:szCs w:val="16"/>
+        </w:rPr>
+        <w:t>8: [{62434, 99}, {62434, 99}, {62434, 1486}, {62434, 84}, {62434, 64}, {62434, 228}, {62434, 85}, {62434, 97}, {62434, 98}, {62434, 65}]</w:t>
+      </w:r>
+    </w:p>
+    <w:p>
+      <w:pPr>
+        <w:pStyle w:val="Normal"/>
+        <w:rPr>
+          <w:rFonts w:ascii="Courier New" w:hAnsi="Courier New" w:cs="Courier New"/>
+          <w:sz w:val="16"/>
+          <w:szCs w:val="16"/>
+        </w:rPr>
+      </w:pPr>
+      <w:r>
+        <w:rPr>
+          <w:rFonts w:cs="Courier New" w:ascii="Courier New" w:hAnsi="Courier New"/>
+          <w:sz w:val="16"/>
+          <w:szCs w:val="16"/>
+        </w:rPr>
+        <w:t>6: [{62476, 98}, {62476, 98}, {62476, 1485}, {62476, 83}, {62476, 64}, {62476, 226}, {62476, 84}, {62476, 96}, {62476, 97}, {62476, 65}]</w:t>
+      </w:r>
+    </w:p>
+    <w:p>
+      <w:pPr>
+        <w:pStyle w:val="Normal"/>
+        <w:rPr>
+          <w:rFonts w:ascii="Courier New" w:hAnsi="Courier New" w:cs="Courier New"/>
+          <w:sz w:val="16"/>
+          <w:szCs w:val="16"/>
+        </w:rPr>
+      </w:pPr>
+      <w:r>
+        <w:rPr>
+          <w:rFonts w:cs="Courier New" w:ascii="Courier New" w:hAnsi="Courier New"/>
+          <w:sz w:val="16"/>
+          <w:szCs w:val="16"/>
+        </w:rPr>
+        <w:t>0: [{53015, 144}, {53015, 143}, {53015, 1547}, {53015, 118}, {53015, 74}, {53015, 298}, {53015, 121}, {53015, 142}, {53015, 143}, {53015, 75}]</w:t>
+      </w:r>
+    </w:p>
+    <w:p>
+      <w:pPr>
+        <w:pStyle w:val="Normal"/>
+        <w:rPr>
+          <w:rFonts w:ascii="Courier New" w:hAnsi="Courier New" w:cs="Courier New"/>
+          <w:sz w:val="16"/>
+          <w:szCs w:val="16"/>
+        </w:rPr>
+      </w:pPr>
+      <w:r>
+        <w:rPr>
+          <w:rFonts w:cs="Courier New" w:ascii="Courier New" w:hAnsi="Courier New"/>
+          <w:sz w:val="16"/>
+          <w:szCs w:val="16"/>
+        </w:rPr>
+        <w:t>7: [{60344, 90}, {60344, 90}, {60344, 1448}, {60344, 78}, {60344, 62}, {60344, 195}, {60344, 77}, {60344, 87}, {60344, 89}, {60344, 63}]</w:t>
+      </w:r>
+    </w:p>
+    <w:p>
+      <w:pPr>
+        <w:pStyle w:val="Normal"/>
+        <w:rPr>
+          <w:rFonts w:ascii="Courier New" w:hAnsi="Courier New" w:cs="Courier New"/>
+          <w:sz w:val="16"/>
+          <w:szCs w:val="16"/>
+        </w:rPr>
+      </w:pPr>
+      <w:r>
+        <w:rPr>
+          <w:rFonts w:cs="Courier New" w:ascii="Courier New" w:hAnsi="Courier New"/>
+          <w:sz w:val="16"/>
+          <w:szCs w:val="16"/>
+        </w:rPr>
+        <w:t>3: [{64629, 99}, {64629, 99}, {64629, 1486}, {64629, 84}, {64629, 65}, {64629, 228}, {64629, 85}, {64629, 97}, {64629, 98}, {64629, 65}]</w:t>
+      </w:r>
+    </w:p>
+    <w:p>
+      <w:pPr>
+        <w:pStyle w:val="Normal"/>
+        <w:rPr>
+          <w:rFonts w:ascii="Courier New" w:hAnsi="Courier New" w:cs="Courier New"/>
+          <w:sz w:val="16"/>
+          <w:szCs w:val="16"/>
+        </w:rPr>
+      </w:pPr>
+      <w:r>
+        <w:rPr>
+          <w:rFonts w:cs="Courier New" w:ascii="Courier New" w:hAnsi="Courier New"/>
+          <w:sz w:val="16"/>
+          <w:szCs w:val="16"/>
+        </w:rPr>
+        <w:t>4: [{74077, 119}, {74077, 119}, {74077, 1518}, {74077, 99}, {74077, 68}, {74077, 263}, {74077, 98}, {74077, 116}, {74077, 119}, {74077, 69}]</w:t>
+      </w:r>
+    </w:p>
+    <w:p>
+      <w:pPr>
+        <w:pStyle w:val="Normal"/>
+        <w:rPr>
+          <w:rFonts w:ascii="Courier New" w:hAnsi="Courier New" w:cs="Courier New"/>
+          <w:sz w:val="16"/>
+          <w:szCs w:val="16"/>
+        </w:rPr>
+      </w:pPr>
+      <w:r>
+        <w:rPr>
+          <w:rFonts w:cs="Courier New" w:ascii="Courier New" w:hAnsi="Courier New"/>
+          <w:sz w:val="16"/>
+          <w:szCs w:val="16"/>
+        </w:rPr>
+        <w:t>2: [{79495, 141}, {79495, 141}, {79495, 1546}, {79495, 116}, {79495, 73}, {79495, 295}, {79495, 119}, {79495, 139}, {79495, 140}, {79495, 74}]</w:t>
+      </w:r>
+    </w:p>
+    <w:p>
+      <w:pPr>
+        <w:pStyle w:val="Normal"/>
         <w:rPr/>
-      </w:r>
-    </w:p>
-    <w:p>
-      <w:pPr>
-        <w:pStyle w:val="Normal"/>
-        <w:rPr>
-          <w:rFonts w:ascii="Times New Roman" w:hAnsi="Times New Roman" w:cs="Times New Roman"/>
-        </w:rPr>
-      </w:pPr>
-      <w:r>
-        <w:rPr>
-          <w:rFonts w:cs="Times New Roman" w:ascii="Times New Roman" w:hAnsi="Times New Roman"/>
-        </w:rPr>
-      </w:r>
-    </w:p>
-    <w:p>
-      <w:pPr>
-        <w:pStyle w:val="Normal"/>
-        <w:rPr>
-          <w:rFonts w:ascii="Times New Roman" w:hAnsi="Times New Roman" w:cs="Times New Roman"/>
-        </w:rPr>
-      </w:pPr>
-      <w:r>
-        <w:rPr>
-          <w:rFonts w:cs="Times New Roman" w:ascii="Times New Roman" w:hAnsi="Times New Roman"/>
-        </w:rPr>
-        <w:t>Test 3 Local - nr_of_peers = 10, max_broadcasts = 10_000_000, timeout = 3000, send_percentage = 100</w:t>
+      </w:pPr>
+      <w:r>
+        <w:rPr>
+          <w:rFonts w:cs="Courier New" w:ascii="Courier New" w:hAnsi="Courier New"/>
+          <w:sz w:val="16"/>
+          <w:szCs w:val="16"/>
+        </w:rPr>
+        <w:t>1: [{76740, 89}, {76740, 89}, {76740, 1443}, {76740, 78}, {76740, 63}, {76740, 193}, {76740, 77}, {76740, 86}, {76740, 88}, {76740, 63}]p</w:t>
+      </w:r>
+    </w:p>
+    <w:p>
+      <w:pPr>
+        <w:pStyle w:val="Normal"/>
+        <w:rPr>
+          <w:rFonts w:ascii="Courier New" w:hAnsi="Courier New" w:cs="Courier New"/>
+          <w:sz w:val="16"/>
+          <w:szCs w:val="16"/>
+        </w:rPr>
+      </w:pPr>
+      <w:r>
+        <w:rPr>
+          <w:rFonts w:cs="Courier New" w:ascii="Courier New" w:hAnsi="Courier New"/>
+          <w:sz w:val="16"/>
+          <w:szCs w:val="16"/>
+        </w:rPr>
+        <w:t>5: [{78448, 12}, {78448, 12}, {78448, 12}, {78448, 12}, {78448, 12}, {78448, 11}, {78448, 11}, {78448, 11}, {78448, 11}, {78448, 12}]</w:t>
+      </w:r>
+    </w:p>
+    <w:p>
+      <w:pPr>
+        <w:pStyle w:val="Normal"/>
+        <w:rPr/>
+      </w:pPr>
+      <w:r>
+        <w:rPr>
+          <w:rFonts w:cs="Times New Roman" w:ascii="Times New Roman" w:hAnsi="Times New Roman"/>
+        </w:rPr>
+        <w:t>Comments:  Same as previous System + latency due to our function.</w:t>
+      </w:r>
+    </w:p>
+    <w:p>
+      <w:pPr>
+        <w:pStyle w:val="Normal"/>
+        <w:rPr>
+          <w:rFonts w:ascii="Times New Roman" w:hAnsi="Times New Roman" w:cs="Times New Roman"/>
+        </w:rPr>
+      </w:pPr>
+      <w:r>
+        <w:rPr>
+          <w:rFonts w:cs="Times New Roman" w:ascii="Times New Roman" w:hAnsi="Times New Roman"/>
+        </w:rPr>
+      </w:r>
+      <w:r>
+        <w:br w:type="page"/>
+      </w:r>
+    </w:p>
+    <w:p>
+      <w:pPr>
+        <w:pStyle w:val="Normal"/>
+        <w:rPr>
+          <w:rFonts w:ascii="Times New Roman" w:hAnsi="Times New Roman" w:cs="Times New Roman"/>
+        </w:rPr>
+      </w:pPr>
+      <w:r>
+        <w:rPr>
+          <w:rFonts w:cs="Times New Roman" w:ascii="Times New Roman" w:hAnsi="Times New Roman"/>
+        </w:rPr>
+      </w:r>
+    </w:p>
+    <w:p>
+      <w:pPr>
+        <w:pStyle w:val="Normal"/>
+        <w:rPr>
+          <w:rFonts w:ascii="Times New Roman" w:hAnsi="Times New Roman" w:cs="Times New Roman"/>
+          <w:color w:val="FF0000"/>
+        </w:rPr>
+      </w:pPr>
+      <w:r>
+        <w:rPr>
+          <w:rFonts w:cs="Times New Roman" w:ascii="Times New Roman" w:hAnsi="Times New Roman"/>
+          <w:color w:val="FF0000"/>
+        </w:rPr>
+      </w:r>
+    </w:p>
+    <w:p>
+      <w:pPr>
+        <w:pStyle w:val="Normal"/>
+        <w:rPr>
+          <w:rFonts w:ascii="Times New Roman" w:hAnsi="Times New Roman" w:cs="Times New Roman"/>
+        </w:rPr>
+      </w:pPr>
+      <w:r>
+        <w:rPr>
+          <w:rFonts w:cs="Times New Roman" w:ascii="Times New Roman" w:hAnsi="Times New Roman"/>
+        </w:rPr>
+        <w:t>Test 1 Docker - nr_of_peers = 5, max_broadcasts = 1000, timeout = 3000, send_percentage = 0</w:t>
       </w:r>
     </w:p>
     <w:p>
@@ -6027,179 +6198,143 @@
       <w:pPr>
         <w:pStyle w:val="Normal"/>
         <w:rPr>
-          <w:rFonts w:ascii="Courier New" w:hAnsi="Courier New" w:cs="Courier New"/>
-          <w:sz w:val="16"/>
-          <w:szCs w:val="16"/>
-        </w:rPr>
-      </w:pPr>
-      <w:r>
-        <w:rPr>
-          <w:rFonts w:cs="Courier New" w:ascii="Courier New" w:hAnsi="Courier New"/>
-          <w:sz w:val="16"/>
-          <w:szCs w:val="16"/>
-        </w:rPr>
-        <w:t>Starting local with nr_of_peers: 10, max_broadcasts: 10000000, timeout: 3000</w:t>
-      </w:r>
-    </w:p>
-    <w:p>
-      <w:pPr>
-        <w:pStyle w:val="Normal"/>
-        <w:rPr>
-          <w:rFonts w:ascii="Courier New" w:hAnsi="Courier New" w:cs="Courier New"/>
-          <w:sz w:val="16"/>
-          <w:szCs w:val="16"/>
-        </w:rPr>
-      </w:pPr>
-      <w:r>
-        <w:rPr>
-          <w:rFonts w:cs="Courier New" w:ascii="Courier New" w:hAnsi="Courier New"/>
-          <w:sz w:val="16"/>
-          <w:szCs w:val="16"/>
-        </w:rPr>
-      </w:r>
-    </w:p>
-    <w:p>
-      <w:pPr>
-        <w:pStyle w:val="Normal"/>
-        <w:rPr>
-          <w:rFonts w:ascii="Courier New" w:hAnsi="Courier New" w:cs="Courier New"/>
-          <w:sz w:val="16"/>
-          <w:szCs w:val="16"/>
-        </w:rPr>
-      </w:pPr>
-      <w:r>
-        <w:rPr>
-          <w:rFonts w:cs="Courier New" w:ascii="Courier New" w:hAnsi="Courier New"/>
-          <w:sz w:val="16"/>
-          <w:szCs w:val="16"/>
-        </w:rPr>
-        <w:t>9: [{59273, 63}, {59273, 63}, {59273, 1247}, {59273, 62}, {59273, 51}, {59273, 67}, {59273, 56}, {59273, 61}, {59273, 62}, {59273, 52}]</w:t>
-      </w:r>
-    </w:p>
-    <w:p>
-      <w:pPr>
-        <w:pStyle w:val="Normal"/>
-        <w:rPr>
-          <w:rFonts w:ascii="Courier New" w:hAnsi="Courier New" w:cs="Courier New"/>
-          <w:sz w:val="16"/>
-          <w:szCs w:val="16"/>
-        </w:rPr>
-      </w:pPr>
-      <w:r>
-        <w:rPr>
-          <w:rFonts w:cs="Courier New" w:ascii="Courier New" w:hAnsi="Courier New"/>
-          <w:sz w:val="16"/>
-          <w:szCs w:val="16"/>
-        </w:rPr>
-        <w:t>8: [{62434, 99}, {62434, 99}, {62434, 1486}, {62434, 84}, {62434, 64}, {62434, 228}, {62434, 85}, {62434, 97}, {62434, 98}, {62434, 65}]</w:t>
-      </w:r>
-    </w:p>
-    <w:p>
-      <w:pPr>
-        <w:pStyle w:val="Normal"/>
-        <w:rPr>
-          <w:rFonts w:ascii="Courier New" w:hAnsi="Courier New" w:cs="Courier New"/>
-          <w:sz w:val="16"/>
-          <w:szCs w:val="16"/>
-        </w:rPr>
-      </w:pPr>
-      <w:r>
-        <w:rPr>
-          <w:rFonts w:cs="Courier New" w:ascii="Courier New" w:hAnsi="Courier New"/>
-          <w:sz w:val="16"/>
-          <w:szCs w:val="16"/>
-        </w:rPr>
-        <w:t>6: [{62476, 98}, {62476, 98}, {62476, 1485}, {62476, 83}, {62476, 64}, {62476, 226}, {62476, 84}, {62476, 96}, {62476, 97}, {62476, 65}]</w:t>
-      </w:r>
-    </w:p>
-    <w:p>
-      <w:pPr>
-        <w:pStyle w:val="Normal"/>
-        <w:rPr>
-          <w:rFonts w:ascii="Courier New" w:hAnsi="Courier New" w:cs="Courier New"/>
-          <w:sz w:val="16"/>
-          <w:szCs w:val="16"/>
-        </w:rPr>
-      </w:pPr>
-      <w:r>
-        <w:rPr>
-          <w:rFonts w:cs="Courier New" w:ascii="Courier New" w:hAnsi="Courier New"/>
-          <w:sz w:val="16"/>
-          <w:szCs w:val="16"/>
-        </w:rPr>
-        <w:t>0: [{53015, 144}, {53015, 143}, {53015, 1547}, {53015, 118}, {53015, 74}, {53015, 298}, {53015, 121}, {53015, 142}, {53015, 143}, {53015, 75}]</w:t>
-      </w:r>
-    </w:p>
-    <w:p>
-      <w:pPr>
-        <w:pStyle w:val="Normal"/>
-        <w:rPr>
-          <w:rFonts w:ascii="Courier New" w:hAnsi="Courier New" w:cs="Courier New"/>
-          <w:sz w:val="16"/>
-          <w:szCs w:val="16"/>
-        </w:rPr>
-      </w:pPr>
-      <w:r>
-        <w:rPr>
-          <w:rFonts w:cs="Courier New" w:ascii="Courier New" w:hAnsi="Courier New"/>
-          <w:sz w:val="16"/>
-          <w:szCs w:val="16"/>
-        </w:rPr>
-        <w:t>7: [{60344, 90}, {60344, 90}, {60344, 1448}, {60344, 78}, {60344, 62}, {60344, 195}, {60344, 77}, {60344, 87}, {60344, 89}, {60344, 63}]</w:t>
-      </w:r>
-    </w:p>
-    <w:p>
-      <w:pPr>
-        <w:pStyle w:val="Normal"/>
-        <w:rPr>
-          <w:rFonts w:ascii="Courier New" w:hAnsi="Courier New" w:cs="Courier New"/>
-          <w:sz w:val="16"/>
-          <w:szCs w:val="16"/>
-        </w:rPr>
-      </w:pPr>
-      <w:r>
-        <w:rPr>
-          <w:rFonts w:cs="Courier New" w:ascii="Courier New" w:hAnsi="Courier New"/>
-          <w:sz w:val="16"/>
-          <w:szCs w:val="16"/>
-        </w:rPr>
-        <w:t>3: [{64629, 99}, {64629, 99}, {64629, 1486}, {64629, 84}, {64629, 65}, {64629, 228}, {64629, 85}, {64629, 97}, {64629, 98}, {64629, 65}]</w:t>
-      </w:r>
-    </w:p>
-    <w:p>
-      <w:pPr>
-        <w:pStyle w:val="Normal"/>
-        <w:rPr>
-          <w:rFonts w:ascii="Courier New" w:hAnsi="Courier New" w:cs="Courier New"/>
-          <w:sz w:val="16"/>
-          <w:szCs w:val="16"/>
-        </w:rPr>
-      </w:pPr>
-      <w:r>
-        <w:rPr>
-          <w:rFonts w:cs="Courier New" w:ascii="Courier New" w:hAnsi="Courier New"/>
-          <w:sz w:val="16"/>
-          <w:szCs w:val="16"/>
-        </w:rPr>
-        <w:t>4: [{74077, 119}, {74077, 119}, {74077, 1518}, {74077, 99}, {74077, 68}, {74077, 263}, {74077, 98}, {74077, 116}, {74077, 119}, {74077, 69}]</w:t>
-      </w:r>
-    </w:p>
-    <w:p>
-      <w:pPr>
-        <w:pStyle w:val="Normal"/>
-        <w:rPr>
-          <w:rFonts w:ascii="Courier New" w:hAnsi="Courier New" w:cs="Courier New"/>
-          <w:sz w:val="16"/>
-          <w:szCs w:val="16"/>
-        </w:rPr>
-      </w:pPr>
-      <w:r>
-        <w:rPr>
-          <w:rFonts w:cs="Courier New" w:ascii="Courier New" w:hAnsi="Courier New"/>
-          <w:sz w:val="16"/>
-          <w:szCs w:val="16"/>
-        </w:rPr>
-        <w:t>2: [{79495, 141}, {79495, 141}, {79495, 1546}, {79495, 116}, {79495, 73}, {79495, 295}, {79495, 119}, {79495, 139}, {79495, 140}, {79495, 74}]</w:t>
+          <w:rFonts w:ascii="Courier new" w:hAnsi="Courier new"/>
+          <w:sz w:val="16"/>
+          <w:szCs w:val="16"/>
+        </w:rPr>
+      </w:pPr>
+      <w:r>
+        <w:rPr>
+          <w:rFonts w:cs="Courier New" w:ascii="Courier new" w:hAnsi="Courier new"/>
+          <w:sz w:val="16"/>
+          <w:szCs w:val="16"/>
+        </w:rPr>
+        <w:t>| Starting on docker with nr_of_peers: 5, max_broadcasts: 1000, timeout: 3000, send_percentage: 0</w:t>
+      </w:r>
+    </w:p>
+    <w:p>
+      <w:pPr>
+        <w:pStyle w:val="Normal"/>
+        <w:rPr>
+          <w:rFonts w:ascii="Courier new" w:hAnsi="Courier new"/>
+          <w:sz w:val="16"/>
+          <w:szCs w:val="16"/>
+        </w:rPr>
+      </w:pPr>
+      <w:r>
+        <w:rPr>
+          <w:rFonts w:ascii="Courier new" w:hAnsi="Courier new"/>
+          <w:sz w:val="16"/>
+          <w:szCs w:val="16"/>
+        </w:rPr>
+        <w:t xml:space="preserve">| </w:t>
+      </w:r>
+    </w:p>
+    <w:p>
+      <w:pPr>
+        <w:pStyle w:val="Normal"/>
+        <w:rPr>
+          <w:rFonts w:ascii="Courier new" w:hAnsi="Courier new"/>
+          <w:sz w:val="16"/>
+          <w:szCs w:val="16"/>
+        </w:rPr>
+      </w:pPr>
+      <w:r>
+        <w:rPr>
+          <w:rFonts w:ascii="Courier new" w:hAnsi="Courier new"/>
+          <w:sz w:val="16"/>
+          <w:szCs w:val="16"/>
+        </w:rPr>
+        <w:t>| 0: [{1000, 0}, {1000, 0}, {1000, 0}, {1000, 0}, {1000, 0}]</w:t>
+      </w:r>
+    </w:p>
+    <w:p>
+      <w:pPr>
+        <w:pStyle w:val="Normal"/>
+        <w:rPr>
+          <w:rFonts w:ascii="Courier new" w:hAnsi="Courier new"/>
+          <w:sz w:val="16"/>
+          <w:szCs w:val="16"/>
+        </w:rPr>
+      </w:pPr>
+      <w:r>
+        <w:rPr>
+          <w:rFonts w:ascii="Courier new" w:hAnsi="Courier new"/>
+          <w:sz w:val="16"/>
+          <w:szCs w:val="16"/>
+        </w:rPr>
+        <w:t>| 1: [{1000, 0}, {1000, 0}, {1000, 0}, {1000, 0}, {1000, 0}]</w:t>
+      </w:r>
+    </w:p>
+    <w:p>
+      <w:pPr>
+        <w:pStyle w:val="Normal"/>
+        <w:rPr>
+          <w:rFonts w:ascii="Courier new" w:hAnsi="Courier new"/>
+          <w:sz w:val="16"/>
+          <w:szCs w:val="16"/>
+        </w:rPr>
+      </w:pPr>
+      <w:r>
+        <w:rPr>
+          <w:rFonts w:ascii="Courier new" w:hAnsi="Courier new"/>
+          <w:sz w:val="16"/>
+          <w:szCs w:val="16"/>
+        </w:rPr>
+        <w:t>| 2: [{1000, 0}, {1000, 0}, {1000, 0}, {1000, 0}, {1000, 0}]</w:t>
+      </w:r>
+    </w:p>
+    <w:p>
+      <w:pPr>
+        <w:pStyle w:val="Normal"/>
+        <w:rPr>
+          <w:rFonts w:ascii="Courier new" w:hAnsi="Courier new"/>
+          <w:sz w:val="16"/>
+          <w:szCs w:val="16"/>
+        </w:rPr>
+      </w:pPr>
+      <w:r>
+        <w:rPr>
+          <w:rFonts w:ascii="Courier new" w:hAnsi="Courier new"/>
+          <w:sz w:val="16"/>
+          <w:szCs w:val="16"/>
+        </w:rPr>
+        <w:t>| 3: [{1000, 0}, {1000, 0}, {1000, 0}, {1000, 0}, {1000, 0}]</w:t>
+      </w:r>
+    </w:p>
+    <w:p>
+      <w:pPr>
+        <w:pStyle w:val="Normal"/>
+        <w:rPr>
+          <w:rFonts w:ascii="Courier new" w:hAnsi="Courier new"/>
+          <w:sz w:val="16"/>
+          <w:szCs w:val="16"/>
+        </w:rPr>
+      </w:pPr>
+      <w:r>
+        <w:rPr>
+          <w:rFonts w:ascii="Courier new" w:hAnsi="Courier new"/>
+          <w:sz w:val="16"/>
+          <w:szCs w:val="16"/>
+        </w:rPr>
+        <w:t>| 4: [{1000, 0}, {1000, 0}, {1000, 0}, {1000, 0}, {1000, 0}]</w:t>
+      </w:r>
+    </w:p>
+    <w:p>
+      <w:pPr>
+        <w:pStyle w:val="Normal"/>
+        <w:rPr>
+          <w:rFonts w:ascii="Courier new" w:hAnsi="Courier new"/>
+          <w:sz w:val="16"/>
+          <w:szCs w:val="16"/>
+        </w:rPr>
+      </w:pPr>
+      <w:r>
+        <w:rPr>
+          <w:rFonts w:ascii="Courier new" w:hAnsi="Courier new"/>
+          <w:sz w:val="16"/>
+          <w:szCs w:val="16"/>
+        </w:rPr>
       </w:r>
     </w:p>
     <w:p>
@@ -6209,37 +6344,193 @@
       </w:pPr>
       <w:r>
         <w:rPr>
-          <w:rFonts w:cs="Courier New" w:ascii="Courier New" w:hAnsi="Courier New"/>
-          <w:sz w:val="16"/>
-          <w:szCs w:val="16"/>
-        </w:rPr>
-        <w:t>1: [{76740, 89}, {76740, 89}, {76740, 1443}, {76740, 78}, {76740, 63}, {76740, 193}, {76740, 77}, {76740, 86}, {76740, 88}, {76740, 63}]</w:t>
-      </w:r>
-      <w:r>
-        <w:rPr>
-          <w:rFonts w:cs="Courier New" w:ascii="Courier New" w:hAnsi="Courier New"/>
-          <w:sz w:val="16"/>
-          <w:szCs w:val="16"/>
-        </w:rPr>
-        <w:t>p</w:t>
-      </w:r>
-    </w:p>
-    <w:p>
-      <w:pPr>
-        <w:pStyle w:val="Normal"/>
-        <w:rPr>
-          <w:rFonts w:ascii="Courier New" w:hAnsi="Courier New" w:cs="Courier New"/>
-          <w:sz w:val="16"/>
-          <w:szCs w:val="16"/>
-        </w:rPr>
-      </w:pPr>
-      <w:r>
-        <w:rPr>
-          <w:rFonts w:cs="Courier New" w:ascii="Courier New" w:hAnsi="Courier New"/>
-          <w:sz w:val="16"/>
-          <w:szCs w:val="16"/>
-        </w:rPr>
-        <w:t>5: [{78448, 12}, {78448, 12}, {78448, 12}, {78448, 12}, {78448, 12}, {78448, 11}, {78448, 11}, {78448, 11}, {78448, 11}, {78448, 12}]</w:t>
+          <w:rFonts w:cs="Times New Roman" w:ascii="Times New Roman" w:hAnsi="Times New Roman"/>
+        </w:rPr>
+        <w:t>Comments:  Normal behaviour.</w:t>
+      </w:r>
+    </w:p>
+    <w:p>
+      <w:pPr>
+        <w:pStyle w:val="Normal"/>
+        <w:rPr>
+          <w:rFonts w:ascii="Times New Roman" w:hAnsi="Times New Roman" w:cs="Times New Roman"/>
+        </w:rPr>
+      </w:pPr>
+      <w:r>
+        <w:rPr>
+          <w:rFonts w:cs="Times New Roman" w:ascii="Times New Roman" w:hAnsi="Times New Roman"/>
+        </w:rPr>
+      </w:r>
+    </w:p>
+    <w:p>
+      <w:pPr>
+        <w:pStyle w:val="Normal"/>
+        <w:rPr>
+          <w:rFonts w:ascii="Times New Roman" w:hAnsi="Times New Roman" w:cs="Times New Roman"/>
+        </w:rPr>
+      </w:pPr>
+      <w:r>
+        <w:rPr>
+          <w:rFonts w:cs="Times New Roman" w:ascii="Times New Roman" w:hAnsi="Times New Roman"/>
+        </w:rPr>
+        <w:t>Test 2 Docker - nr_of_peers = 5, max_broadcasts = 10_000_000, timeout = 3000, send_percentage = 0</w:t>
+      </w:r>
+    </w:p>
+    <w:p>
+      <w:pPr>
+        <w:pStyle w:val="Normal"/>
+        <w:rPr>
+          <w:rFonts w:ascii="Times New Roman" w:hAnsi="Times New Roman" w:cs="Times New Roman"/>
+        </w:rPr>
+      </w:pPr>
+      <w:r>
+        <w:rPr>
+          <w:rFonts w:cs="Times New Roman" w:ascii="Times New Roman" w:hAnsi="Times New Roman"/>
+        </w:rPr>
+        <w:t>Output:</w:t>
+      </w:r>
+    </w:p>
+    <w:p>
+      <w:pPr>
+        <w:pStyle w:val="Normal"/>
+        <w:rPr>
+          <w:rFonts w:ascii="Courier new " w:hAnsi="Courier new "/>
+          <w:sz w:val="16"/>
+          <w:szCs w:val="16"/>
+        </w:rPr>
+      </w:pPr>
+      <w:r>
+        <w:rPr>
+          <w:rFonts w:cs="Courier New" w:ascii="Courier new " w:hAnsi="Courier new "/>
+          <w:sz w:val="16"/>
+          <w:szCs w:val="16"/>
+        </w:rPr>
+        <w:t>| Starting on docker with nr_of_peers: 5, max_broadcasts: 10000000, timeout: 3000, send_percentage: 0</w:t>
+      </w:r>
+    </w:p>
+    <w:p>
+      <w:pPr>
+        <w:pStyle w:val="Normal"/>
+        <w:rPr>
+          <w:rFonts w:ascii="Courier new " w:hAnsi="Courier new "/>
+          <w:sz w:val="16"/>
+          <w:szCs w:val="16"/>
+        </w:rPr>
+      </w:pPr>
+      <w:r>
+        <w:rPr>
+          <w:rFonts w:ascii="Courier new " w:hAnsi="Courier new "/>
+          <w:sz w:val="16"/>
+          <w:szCs w:val="16"/>
+        </w:rPr>
+        <w:t xml:space="preserve">| </w:t>
+      </w:r>
+    </w:p>
+    <w:p>
+      <w:pPr>
+        <w:pStyle w:val="Normal"/>
+        <w:rPr>
+          <w:rFonts w:ascii="Courier new " w:hAnsi="Courier new "/>
+          <w:sz w:val="16"/>
+          <w:szCs w:val="16"/>
+        </w:rPr>
+      </w:pPr>
+      <w:r>
+        <w:rPr>
+          <w:rFonts w:ascii="Courier new " w:hAnsi="Courier new "/>
+          <w:sz w:val="16"/>
+          <w:szCs w:val="16"/>
+        </w:rPr>
+        <w:t>| 0: [{415615, 0}, {415615, 0}, {415615, 0}, {415615, 0}, {415615, 0}]</w:t>
+      </w:r>
+    </w:p>
+    <w:p>
+      <w:pPr>
+        <w:pStyle w:val="Normal"/>
+        <w:rPr>
+          <w:rFonts w:ascii="Courier new " w:hAnsi="Courier new "/>
+          <w:sz w:val="16"/>
+          <w:szCs w:val="16"/>
+        </w:rPr>
+      </w:pPr>
+      <w:r>
+        <w:rPr>
+          <w:rFonts w:ascii="Courier new " w:hAnsi="Courier new "/>
+          <w:sz w:val="16"/>
+          <w:szCs w:val="16"/>
+        </w:rPr>
+        <w:t>| 2: [{355529, 0}, {355529, 0}, {355529, 0}, {355529, 0}, {355529, 0}]</w:t>
+      </w:r>
+    </w:p>
+    <w:p>
+      <w:pPr>
+        <w:pStyle w:val="Normal"/>
+        <w:rPr>
+          <w:rFonts w:ascii="Courier new " w:hAnsi="Courier new "/>
+          <w:sz w:val="16"/>
+          <w:szCs w:val="16"/>
+        </w:rPr>
+      </w:pPr>
+      <w:r>
+        <w:rPr>
+          <w:rFonts w:ascii="Courier new " w:hAnsi="Courier new "/>
+          <w:sz w:val="16"/>
+          <w:szCs w:val="16"/>
+        </w:rPr>
+        <w:t>| 4: [{404413, 0}, {404413, 0}, {404413, 0}, {404413, 0}, {404413, 0}]</w:t>
+      </w:r>
+    </w:p>
+    <w:p>
+      <w:pPr>
+        <w:pStyle w:val="Normal"/>
+        <w:rPr>
+          <w:rFonts w:ascii="Courier new " w:hAnsi="Courier new "/>
+          <w:sz w:val="16"/>
+          <w:szCs w:val="16"/>
+        </w:rPr>
+      </w:pPr>
+      <w:r>
+        <w:rPr>
+          <w:rFonts w:ascii="Courier new " w:hAnsi="Courier new "/>
+          <w:sz w:val="16"/>
+          <w:szCs w:val="16"/>
+        </w:rPr>
+        <w:t>| 1: [{381507, 0}, {381507, 0}, {381507, 0}, {381507, 0}, {381507, 0}]</w:t>
+      </w:r>
+    </w:p>
+    <w:p>
+      <w:pPr>
+        <w:pStyle w:val="Normal"/>
+        <w:rPr>
+          <w:rFonts w:ascii="Courier new " w:hAnsi="Courier new "/>
+          <w:sz w:val="16"/>
+          <w:szCs w:val="16"/>
+        </w:rPr>
+      </w:pPr>
+      <w:r>
+        <w:rPr>
+          <w:rFonts w:ascii="Courier new " w:hAnsi="Courier new "/>
+          <w:sz w:val="16"/>
+          <w:szCs w:val="16"/>
+        </w:rPr>
+        <w:t>| 3: [{399625, 0}, {399625, 0}, {399625, 0}, {399625, 0}, {399625, 0}]</w:t>
+      </w:r>
+    </w:p>
+    <w:p>
+      <w:pPr>
+        <w:pStyle w:val="Normal"/>
+        <w:rPr>
+          <w:rFonts w:ascii="Courier new " w:hAnsi="Courier new "/>
+          <w:sz w:val="16"/>
+          <w:szCs w:val="16"/>
+        </w:rPr>
+      </w:pPr>
+      <w:r>
+        <w:rPr>
+          <w:rFonts w:ascii="Courier new " w:hAnsi="Courier new "/>
+          <w:sz w:val="16"/>
+          <w:szCs w:val="16"/>
+        </w:rPr>
       </w:r>
     </w:p>
     <w:p>
@@ -6251,71 +6542,34 @@
         <w:rPr>
           <w:rFonts w:cs="Times New Roman" w:ascii="Times New Roman" w:hAnsi="Times New Roman"/>
         </w:rPr>
-        <w:t xml:space="preserve">Comments:  </w:t>
-      </w:r>
-      <w:r>
-        <w:rPr>
-          <w:rFonts w:cs="Times New Roman" w:ascii="Times New Roman" w:hAnsi="Times New Roman"/>
-        </w:rPr>
-        <w:t>Same as previous System + latency due to our function.</w:t>
-      </w:r>
-    </w:p>
-    <w:p>
-      <w:pPr>
-        <w:pStyle w:val="Normal"/>
-        <w:rPr>
-          <w:rFonts w:ascii="Times New Roman" w:hAnsi="Times New Roman" w:cs="Times New Roman"/>
-        </w:rPr>
-      </w:pPr>
-      <w:r>
-        <w:rPr>
-          <w:rFonts w:cs="Times New Roman" w:ascii="Times New Roman" w:hAnsi="Times New Roman"/>
-        </w:rPr>
-      </w:r>
-      <w:r>
-        <w:br w:type="page"/>
-      </w:r>
-    </w:p>
-    <w:p>
-      <w:pPr>
-        <w:pStyle w:val="Normal"/>
-        <w:rPr>
-          <w:rFonts w:ascii="Times New Roman" w:hAnsi="Times New Roman" w:cs="Times New Roman"/>
-        </w:rPr>
-      </w:pPr>
-      <w:r>
-        <w:rPr>
-          <w:rFonts w:cs="Times New Roman" w:ascii="Times New Roman" w:hAnsi="Times New Roman"/>
-        </w:rPr>
-      </w:r>
-    </w:p>
-    <w:p>
-      <w:pPr>
-        <w:pStyle w:val="Normal"/>
-        <w:rPr>
-          <w:rFonts w:ascii="Times New Roman" w:hAnsi="Times New Roman" w:cs="Times New Roman"/>
-          <w:color w:val="FF0000"/>
-        </w:rPr>
-      </w:pPr>
-      <w:r>
-        <w:rPr>
-          <w:rFonts w:cs="Times New Roman" w:ascii="Times New Roman" w:hAnsi="Times New Roman"/>
-          <w:color w:val="FF0000"/>
-        </w:rPr>
-      </w:r>
-    </w:p>
-    <w:p>
-      <w:pPr>
-        <w:pStyle w:val="Normal"/>
-        <w:rPr>
-          <w:rFonts w:ascii="Times New Roman" w:hAnsi="Times New Roman" w:cs="Times New Roman"/>
-        </w:rPr>
-      </w:pPr>
-      <w:r>
-        <w:rPr>
-          <w:rFonts w:cs="Times New Roman" w:ascii="Times New Roman" w:hAnsi="Times New Roman"/>
-        </w:rPr>
-        <w:t>Test 1 Docker - nr_of_peers = 5, max_broadcasts = 1000, timeout = 3000, send_percentage = 0</w:t>
+        <w:t>Comments: Normal behaviour.</w:t>
+      </w:r>
+    </w:p>
+    <w:p>
+      <w:pPr>
+        <w:pStyle w:val="Normal"/>
+        <w:rPr>
+          <w:rFonts w:ascii="Times New Roman" w:hAnsi="Times New Roman" w:cs="Times New Roman"/>
+        </w:rPr>
+      </w:pPr>
+      <w:r>
+        <w:rPr>
+          <w:rFonts w:cs="Times New Roman" w:ascii="Times New Roman" w:hAnsi="Times New Roman"/>
+        </w:rPr>
+      </w:r>
+    </w:p>
+    <w:p>
+      <w:pPr>
+        <w:pStyle w:val="Normal"/>
+        <w:rPr>
+          <w:rFonts w:ascii="Times New Roman" w:hAnsi="Times New Roman" w:cs="Times New Roman"/>
+        </w:rPr>
+      </w:pPr>
+      <w:r>
+        <w:rPr>
+          <w:rFonts w:cs="Times New Roman" w:ascii="Times New Roman" w:hAnsi="Times New Roman"/>
+        </w:rPr>
+        <w:t>Test 3 Docker - nr_of_peers = 10, max_broadcasts = 10_000_000, timeout = 3000, send_percentage = 0</w:t>
       </w:r>
     </w:p>
     <w:p>
@@ -6347,7 +6601,7 @@
           <w:sz w:val="16"/>
           <w:szCs w:val="16"/>
         </w:rPr>
-        <w:t>| Starting on docker with nr_of_peers: 5, max_broadcasts: 1000, timeout: 3000, send_percentage: 0</w:t>
+        <w:t>| Starting on docker with nr_of_peers: 10, max_broadcasts: 10000000, timeout: 3000, send_percentage: 0</w:t>
       </w:r>
     </w:p>
     <w:p>
@@ -6383,79 +6637,169 @@
           <w:sz w:val="16"/>
           <w:szCs w:val="16"/>
         </w:rPr>
-        <w:t>| 0: [{1000, 0}, {1000, 0}, {1000, 0}, {1000, 0}, {1000, 0}]</w:t>
-      </w:r>
-    </w:p>
-    <w:p>
-      <w:pPr>
-        <w:pStyle w:val="Normal"/>
-        <w:rPr>
-          <w:rFonts w:ascii="Courier new" w:hAnsi="Courier new"/>
-          <w:sz w:val="16"/>
-          <w:szCs w:val="16"/>
-        </w:rPr>
-      </w:pPr>
-      <w:r>
-        <w:rPr>
-          <w:rFonts w:ascii="Courier new" w:hAnsi="Courier new"/>
-          <w:sz w:val="16"/>
-          <w:szCs w:val="16"/>
-        </w:rPr>
-        <w:t>| 1: [{1000, 0}, {1000, 0}, {1000, 0}, {1000, 0}, {1000, 0}]</w:t>
-      </w:r>
-    </w:p>
-    <w:p>
-      <w:pPr>
-        <w:pStyle w:val="Normal"/>
-        <w:rPr>
-          <w:rFonts w:ascii="Courier new" w:hAnsi="Courier new"/>
-          <w:sz w:val="16"/>
-          <w:szCs w:val="16"/>
-        </w:rPr>
-      </w:pPr>
-      <w:r>
-        <w:rPr>
-          <w:rFonts w:ascii="Courier new" w:hAnsi="Courier new"/>
-          <w:sz w:val="16"/>
-          <w:szCs w:val="16"/>
-        </w:rPr>
-        <w:t>| 2: [{1000, 0}, {1000, 0}, {1000, 0}, {1000, 0}, {1000, 0}]</w:t>
-      </w:r>
-    </w:p>
-    <w:p>
-      <w:pPr>
-        <w:pStyle w:val="Normal"/>
-        <w:rPr>
-          <w:rFonts w:ascii="Courier new" w:hAnsi="Courier new"/>
-          <w:sz w:val="16"/>
-          <w:szCs w:val="16"/>
-        </w:rPr>
-      </w:pPr>
-      <w:r>
-        <w:rPr>
-          <w:rFonts w:ascii="Courier new" w:hAnsi="Courier new"/>
-          <w:sz w:val="16"/>
-          <w:szCs w:val="16"/>
-        </w:rPr>
-        <w:t>| 3: [{1000, 0}, {1000, 0}, {1000, 0}, {1000, 0}, {1000, 0}]</w:t>
-      </w:r>
-    </w:p>
-    <w:p>
-      <w:pPr>
-        <w:pStyle w:val="Normal"/>
-        <w:rPr>
-          <w:rFonts w:ascii="Courier new" w:hAnsi="Courier new"/>
-          <w:sz w:val="16"/>
-          <w:szCs w:val="16"/>
-        </w:rPr>
-      </w:pPr>
-      <w:r>
-        <w:rPr>
-          <w:rFonts w:ascii="Courier new" w:hAnsi="Courier new"/>
-          <w:sz w:val="16"/>
-          <w:szCs w:val="16"/>
-        </w:rPr>
-        <w:t>| 4: [{1000, 0}, {1000, 0}, {1000, 0}, {1000, 0}, {1000, 0}]</w:t>
+        <w:t>| 2: [{99963, 0}, {99963, 0}, {99963, 0}, {99963, 0}, {99963, 0}, {99963, 0}, {99963, 0}, {99963, 0}, {99963, 0}, {99963, 0}]</w:t>
+      </w:r>
+    </w:p>
+    <w:p>
+      <w:pPr>
+        <w:pStyle w:val="Normal"/>
+        <w:rPr>
+          <w:rFonts w:ascii="Courier new" w:hAnsi="Courier new"/>
+          <w:sz w:val="16"/>
+          <w:szCs w:val="16"/>
+        </w:rPr>
+      </w:pPr>
+      <w:r>
+        <w:rPr>
+          <w:rFonts w:ascii="Courier new" w:hAnsi="Courier new"/>
+          <w:sz w:val="16"/>
+          <w:szCs w:val="16"/>
+        </w:rPr>
+        <w:t>| 6: [{104209, 0}, {104209, 0}, {104209, 0}, {104209, 0}, {104209, 0}, {104209, 0}, {104209, 0}, {104209, 0}, {104209, 0}, {104209, 0}]</w:t>
+      </w:r>
+    </w:p>
+    <w:p>
+      <w:pPr>
+        <w:pStyle w:val="Normal"/>
+        <w:rPr>
+          <w:rFonts w:ascii="Courier new" w:hAnsi="Courier new"/>
+          <w:sz w:val="16"/>
+          <w:szCs w:val="16"/>
+        </w:rPr>
+      </w:pPr>
+      <w:r>
+        <w:rPr>
+          <w:rFonts w:ascii="Courier new" w:hAnsi="Courier new"/>
+          <w:sz w:val="16"/>
+          <w:szCs w:val="16"/>
+        </w:rPr>
+        <w:t>| 9: [{88139, 0}, {88139, 0}, {88139, 0}, {88139, 0}, {88139, 0}, {88139, 0}, {88139, 0}, {88139, 0}, {88139, 0}, {88139, 0}]</w:t>
+      </w:r>
+    </w:p>
+    <w:p>
+      <w:pPr>
+        <w:pStyle w:val="Normal"/>
+        <w:rPr>
+          <w:rFonts w:ascii="Courier new" w:hAnsi="Courier new"/>
+          <w:sz w:val="16"/>
+          <w:szCs w:val="16"/>
+        </w:rPr>
+      </w:pPr>
+      <w:r>
+        <w:rPr>
+          <w:rFonts w:ascii="Courier new" w:hAnsi="Courier new"/>
+          <w:sz w:val="16"/>
+          <w:szCs w:val="16"/>
+        </w:rPr>
+        <w:t>| 1: [{134481, 0}, {134481, 0}, {134481, 0}, {134481, 0}, {134481, 0}, {134481, 0}, {134481, 0}, {134481, 0}, {134481, 0}, {134481, 0}]</w:t>
+      </w:r>
+    </w:p>
+    <w:p>
+      <w:pPr>
+        <w:pStyle w:val="Normal"/>
+        <w:rPr>
+          <w:rFonts w:ascii="Courier new" w:hAnsi="Courier new"/>
+          <w:sz w:val="16"/>
+          <w:szCs w:val="16"/>
+        </w:rPr>
+      </w:pPr>
+      <w:r>
+        <w:rPr>
+          <w:rFonts w:ascii="Courier new" w:hAnsi="Courier new"/>
+          <w:sz w:val="16"/>
+          <w:szCs w:val="16"/>
+        </w:rPr>
+        <w:t>| 3: [{91642, 0}, {91642, 0}, {91642, 0}, {91642, 0}, {91642, 0}, {91642, 0}, {91642, 0}, {91642, 0}, {91642, 0}, {91642, 0}]</w:t>
+      </w:r>
+    </w:p>
+    <w:p>
+      <w:pPr>
+        <w:pStyle w:val="Normal"/>
+        <w:rPr>
+          <w:rFonts w:ascii="Courier new" w:hAnsi="Courier new"/>
+          <w:sz w:val="16"/>
+          <w:szCs w:val="16"/>
+        </w:rPr>
+      </w:pPr>
+      <w:r>
+        <w:rPr>
+          <w:rFonts w:ascii="Courier new" w:hAnsi="Courier new"/>
+          <w:sz w:val="16"/>
+          <w:szCs w:val="16"/>
+        </w:rPr>
+        <w:t>| 0: [{111327, 0}, {111327, 0}, {111327, 0}, {111327, 0}, {111327, 0}, {111327, 0}, {111327, 0}, {111327, 0}, {111327, 0}, {111327, 0}]</w:t>
+      </w:r>
+    </w:p>
+    <w:p>
+      <w:pPr>
+        <w:pStyle w:val="Normal"/>
+        <w:rPr>
+          <w:rFonts w:ascii="Courier new" w:hAnsi="Courier new"/>
+          <w:sz w:val="16"/>
+          <w:szCs w:val="16"/>
+        </w:rPr>
+      </w:pPr>
+      <w:r>
+        <w:rPr>
+          <w:rFonts w:ascii="Courier new" w:hAnsi="Courier new"/>
+          <w:sz w:val="16"/>
+          <w:szCs w:val="16"/>
+        </w:rPr>
+        <w:t>| 4: [{94190, 0}, {94190, 0}, {94190, 0}, {94190, 0}, {94190, 0}, {94190, 0}, {94190, 0}, {94190, 0}, {94190, 0}, {94190, 0}]</w:t>
+      </w:r>
+    </w:p>
+    <w:p>
+      <w:pPr>
+        <w:pStyle w:val="Normal"/>
+        <w:rPr>
+          <w:rFonts w:ascii="Courier new" w:hAnsi="Courier new"/>
+          <w:sz w:val="16"/>
+          <w:szCs w:val="16"/>
+        </w:rPr>
+      </w:pPr>
+      <w:r>
+        <w:rPr>
+          <w:rFonts w:ascii="Courier new" w:hAnsi="Courier new"/>
+          <w:sz w:val="16"/>
+          <w:szCs w:val="16"/>
+        </w:rPr>
+        <w:t>| 7: [{100130, 0}, {100130, 0}, {100130, 0}, {100130, 0}, {100130, 0}, {100130, 0}, {100130, 0}, {100130, 0}, {100130, 0}, {100130, 0}]</w:t>
+      </w:r>
+    </w:p>
+    <w:p>
+      <w:pPr>
+        <w:pStyle w:val="Normal"/>
+        <w:rPr>
+          <w:rFonts w:ascii="Courier new" w:hAnsi="Courier new"/>
+          <w:sz w:val="16"/>
+          <w:szCs w:val="16"/>
+        </w:rPr>
+      </w:pPr>
+      <w:r>
+        <w:rPr>
+          <w:rFonts w:ascii="Courier new" w:hAnsi="Courier new"/>
+          <w:sz w:val="16"/>
+          <w:szCs w:val="16"/>
+        </w:rPr>
+        <w:t>| 5: [{99652, 0}, {99652, 0}, {99652, 0}, {99652, 0}, {99652, 0}, {99652, 0}, {99652, 0}, {99652, 0}, {99652, 0}, {99652, 0}]</w:t>
+      </w:r>
+    </w:p>
+    <w:p>
+      <w:pPr>
+        <w:pStyle w:val="Normal"/>
+        <w:rPr>
+          <w:rFonts w:ascii="Courier new" w:hAnsi="Courier new"/>
+          <w:sz w:val="16"/>
+          <w:szCs w:val="16"/>
+        </w:rPr>
+      </w:pPr>
+      <w:r>
+        <w:rPr>
+          <w:rFonts w:ascii="Courier new" w:hAnsi="Courier new"/>
+          <w:sz w:val="16"/>
+          <w:szCs w:val="16"/>
+        </w:rPr>
+        <w:t>| 8: [{122740, 0}, {122740, 0}, {122740, 0}, {122740, 0}, {122740, 0}, {122740, 0}, {122740, 0}, {122740, 0}, {122740, 0}, {122740, 0}]</w:t>
       </w:r>
     </w:p>
     <w:p>
@@ -6484,40 +6828,34 @@
         <w:rPr>
           <w:rFonts w:cs="Times New Roman" w:ascii="Times New Roman" w:hAnsi="Times New Roman"/>
         </w:rPr>
-        <w:t xml:space="preserve">Comments:  </w:t>
-      </w:r>
-      <w:r>
-        <w:rPr>
-          <w:rFonts w:cs="Times New Roman" w:ascii="Times New Roman" w:hAnsi="Times New Roman"/>
-        </w:rPr>
-        <w:t>Normal behaviour.</w:t>
-      </w:r>
-    </w:p>
-    <w:p>
-      <w:pPr>
-        <w:pStyle w:val="Normal"/>
-        <w:rPr>
-          <w:rFonts w:ascii="Times New Roman" w:hAnsi="Times New Roman" w:cs="Times New Roman"/>
-        </w:rPr>
-      </w:pPr>
-      <w:r>
-        <w:rPr>
-          <w:rFonts w:cs="Times New Roman" w:ascii="Times New Roman" w:hAnsi="Times New Roman"/>
-        </w:rPr>
-      </w:r>
-    </w:p>
-    <w:p>
-      <w:pPr>
-        <w:pStyle w:val="Normal"/>
-        <w:rPr>
-          <w:rFonts w:ascii="Times New Roman" w:hAnsi="Times New Roman" w:cs="Times New Roman"/>
-        </w:rPr>
-      </w:pPr>
-      <w:r>
-        <w:rPr>
-          <w:rFonts w:cs="Times New Roman" w:ascii="Times New Roman" w:hAnsi="Times New Roman"/>
-        </w:rPr>
-        <w:t>Test 2 Docker - nr_of_peers = 5, max_broadcasts = 10_000_000, timeout = 3000, send_percentage = 0</w:t>
+        <w:t>Comments: Normal behaviour.</w:t>
+      </w:r>
+    </w:p>
+    <w:p>
+      <w:pPr>
+        <w:pStyle w:val="Normal"/>
+        <w:rPr>
+          <w:rFonts w:ascii="Times New Roman" w:hAnsi="Times New Roman" w:cs="Times New Roman"/>
+        </w:rPr>
+      </w:pPr>
+      <w:r>
+        <w:rPr>
+          <w:rFonts w:cs="Times New Roman" w:ascii="Times New Roman" w:hAnsi="Times New Roman"/>
+        </w:rPr>
+      </w:r>
+    </w:p>
+    <w:p>
+      <w:pPr>
+        <w:pStyle w:val="Normal"/>
+        <w:rPr>
+          <w:rFonts w:ascii="Times New Roman" w:hAnsi="Times New Roman" w:cs="Times New Roman"/>
+        </w:rPr>
+      </w:pPr>
+      <w:r>
+        <w:rPr>
+          <w:rFonts w:cs="Times New Roman" w:ascii="Times New Roman" w:hAnsi="Times New Roman"/>
+        </w:rPr>
+        <w:t>Test 1 Docker - nr_of_peers = 5, max_broadcasts = 1000, timeout = 3000, send_percentage = 50</w:t>
       </w:r>
     </w:p>
     <w:p>
@@ -6538,6 +6876,309 @@
       <w:pPr>
         <w:pStyle w:val="Normal"/>
         <w:rPr>
+          <w:rFonts w:ascii="Carier new" w:hAnsi="Carier new"/>
+          <w:sz w:val="16"/>
+          <w:szCs w:val="16"/>
+        </w:rPr>
+      </w:pPr>
+      <w:r>
+        <w:rPr>
+          <w:rFonts w:cs="Courier New" w:ascii="Carier new" w:hAnsi="Carier new"/>
+          <w:sz w:val="16"/>
+          <w:szCs w:val="16"/>
+        </w:rPr>
+        <w:t>| 4: [{1000, 492}, {1000, 487}, {1000, 506}, {1000, 511}, {1000, 510}]</w:t>
+      </w:r>
+    </w:p>
+    <w:p>
+      <w:pPr>
+        <w:pStyle w:val="Normal"/>
+        <w:rPr>
+          <w:rFonts w:ascii="Carier new" w:hAnsi="Carier new"/>
+          <w:sz w:val="16"/>
+          <w:szCs w:val="16"/>
+        </w:rPr>
+      </w:pPr>
+      <w:r>
+        <w:rPr>
+          <w:rFonts w:ascii="Carier new" w:hAnsi="Carier new"/>
+          <w:sz w:val="16"/>
+          <w:szCs w:val="16"/>
+        </w:rPr>
+        <w:t>| 1: [{1000, 500}, {1000, 485}, {1000, 500}, {1000, 498}, {1000, 530}]</w:t>
+      </w:r>
+    </w:p>
+    <w:p>
+      <w:pPr>
+        <w:pStyle w:val="Normal"/>
+        <w:rPr>
+          <w:rFonts w:ascii="Carier new" w:hAnsi="Carier new"/>
+          <w:sz w:val="16"/>
+          <w:szCs w:val="16"/>
+        </w:rPr>
+      </w:pPr>
+      <w:r>
+        <w:rPr>
+          <w:rFonts w:ascii="Carier new" w:hAnsi="Carier new"/>
+          <w:sz w:val="16"/>
+          <w:szCs w:val="16"/>
+        </w:rPr>
+        <w:t>| 3: [{1000, 486}, {1000, 510}, {1000, 501}, {1000, 483}, {1000, 512}]</w:t>
+      </w:r>
+    </w:p>
+    <w:p>
+      <w:pPr>
+        <w:pStyle w:val="Normal"/>
+        <w:rPr>
+          <w:rFonts w:ascii="Carier new" w:hAnsi="Carier new"/>
+          <w:sz w:val="16"/>
+          <w:szCs w:val="16"/>
+        </w:rPr>
+      </w:pPr>
+      <w:r>
+        <w:rPr>
+          <w:rFonts w:ascii="Carier new" w:hAnsi="Carier new"/>
+          <w:sz w:val="16"/>
+          <w:szCs w:val="16"/>
+        </w:rPr>
+        <w:t>| 0: [{1000, 516}, {1000, 493}, {1000, 519}, {1000, 485}, {1000, 496}]</w:t>
+      </w:r>
+    </w:p>
+    <w:p>
+      <w:pPr>
+        <w:pStyle w:val="Normal"/>
+        <w:rPr>
+          <w:rFonts w:ascii="Carier new" w:hAnsi="Carier new"/>
+          <w:sz w:val="16"/>
+          <w:szCs w:val="16"/>
+        </w:rPr>
+      </w:pPr>
+      <w:r>
+        <w:rPr>
+          <w:rFonts w:ascii="Carier new" w:hAnsi="Carier new"/>
+          <w:sz w:val="16"/>
+          <w:szCs w:val="16"/>
+        </w:rPr>
+        <w:t>| 2: [{1000, 495}, {1000, 492}, {1000, 522}, {1000, 504}, {1000, 510}]</w:t>
+      </w:r>
+    </w:p>
+    <w:p>
+      <w:pPr>
+        <w:pStyle w:val="Normal"/>
+        <w:rPr>
+          <w:rFonts w:ascii="Carier new" w:hAnsi="Carier new"/>
+          <w:sz w:val="16"/>
+          <w:szCs w:val="16"/>
+        </w:rPr>
+      </w:pPr>
+      <w:r>
+        <w:rPr>
+          <w:rFonts w:ascii="Carier new" w:hAnsi="Carier new"/>
+          <w:sz w:val="16"/>
+          <w:szCs w:val="16"/>
+        </w:rPr>
+      </w:r>
+    </w:p>
+    <w:p>
+      <w:pPr>
+        <w:pStyle w:val="Normal"/>
+        <w:rPr>
+          <w:rFonts w:ascii="Courier new" w:hAnsi="Courier new"/>
+          <w:sz w:val="16"/>
+          <w:szCs w:val="16"/>
+        </w:rPr>
+      </w:pPr>
+      <w:r>
+        <w:rPr>
+          <w:rFonts w:ascii="Courier new" w:hAnsi="Courier new"/>
+          <w:sz w:val="16"/>
+          <w:szCs w:val="16"/>
+        </w:rPr>
+      </w:r>
+    </w:p>
+    <w:p>
+      <w:pPr>
+        <w:pStyle w:val="Normal"/>
+        <w:rPr/>
+      </w:pPr>
+      <w:r>
+        <w:rPr>
+          <w:rFonts w:cs="Times New Roman" w:ascii="Times New Roman" w:hAnsi="Times New Roman"/>
+        </w:rPr>
+        <w:t>Comments: Normal behaviour</w:t>
+      </w:r>
+    </w:p>
+    <w:p>
+      <w:pPr>
+        <w:pStyle w:val="Normal"/>
+        <w:rPr>
+          <w:rFonts w:ascii="Times New Roman" w:hAnsi="Times New Roman" w:cs="Times New Roman"/>
+        </w:rPr>
+      </w:pPr>
+      <w:r>
+        <w:rPr>
+          <w:rFonts w:cs="Times New Roman" w:ascii="Times New Roman" w:hAnsi="Times New Roman"/>
+        </w:rPr>
+      </w:r>
+    </w:p>
+    <w:p>
+      <w:pPr>
+        <w:pStyle w:val="Normal"/>
+        <w:rPr>
+          <w:rFonts w:ascii="Times New Roman" w:hAnsi="Times New Roman" w:cs="Times New Roman"/>
+        </w:rPr>
+      </w:pPr>
+      <w:r>
+        <w:rPr>
+          <w:rFonts w:cs="Times New Roman" w:ascii="Times New Roman" w:hAnsi="Times New Roman"/>
+        </w:rPr>
+        <w:t>Test 2 Docker - nr_of_peers = 5, max_broadcasts = 10_000_000, timeout = 3000, send_percentage = 50</w:t>
+      </w:r>
+    </w:p>
+    <w:p>
+      <w:pPr>
+        <w:pStyle w:val="Normal"/>
+        <w:rPr>
+          <w:rFonts w:ascii="Times New Roman" w:hAnsi="Times New Roman" w:cs="Times New Roman"/>
+        </w:rPr>
+      </w:pPr>
+      <w:r>
+        <w:rPr>
+          <w:rFonts w:cs="Times New Roman" w:ascii="Times New Roman" w:hAnsi="Times New Roman"/>
+        </w:rPr>
+        <w:t>Output:</w:t>
+      </w:r>
+    </w:p>
+    <w:p>
+      <w:pPr>
+        <w:pStyle w:val="Normal"/>
+        <w:rPr>
+          <w:rFonts w:ascii="Carier new" w:hAnsi="Carier new"/>
+          <w:sz w:val="16"/>
+          <w:szCs w:val="16"/>
+        </w:rPr>
+      </w:pPr>
+      <w:r>
+        <w:rPr>
+          <w:rFonts w:cs="Courier New" w:ascii="Carier new" w:hAnsi="Carier new"/>
+          <w:sz w:val="16"/>
+          <w:szCs w:val="16"/>
+        </w:rPr>
+        <w:t>| Starting on docker with nr_of_peers: 5, max_broadcasts: 10000000, timeout: 3000, send_percentage: 50</w:t>
+      </w:r>
+    </w:p>
+    <w:p>
+      <w:pPr>
+        <w:pStyle w:val="Normal"/>
+        <w:rPr>
+          <w:rFonts w:ascii="Carier new" w:hAnsi="Carier new"/>
+          <w:sz w:val="16"/>
+          <w:szCs w:val="16"/>
+        </w:rPr>
+      </w:pPr>
+      <w:r>
+        <w:rPr>
+          <w:rFonts w:ascii="Carier new" w:hAnsi="Carier new"/>
+          <w:sz w:val="16"/>
+          <w:szCs w:val="16"/>
+        </w:rPr>
+        <w:t xml:space="preserve">| </w:t>
+      </w:r>
+    </w:p>
+    <w:p>
+      <w:pPr>
+        <w:pStyle w:val="Normal"/>
+        <w:rPr>
+          <w:rFonts w:ascii="Carier new" w:hAnsi="Carier new"/>
+          <w:sz w:val="16"/>
+          <w:szCs w:val="16"/>
+        </w:rPr>
+      </w:pPr>
+      <w:r>
+        <w:rPr>
+          <w:rFonts w:ascii="Carier new" w:hAnsi="Carier new"/>
+          <w:sz w:val="16"/>
+          <w:szCs w:val="16"/>
+        </w:rPr>
+        <w:t>| 3: [{297183, 3482}, {297183, 1212}, {297183, 2201}, {297183, 1145}, {297183, 1552}]</w:t>
+      </w:r>
+    </w:p>
+    <w:p>
+      <w:pPr>
+        <w:pStyle w:val="Normal"/>
+        <w:rPr>
+          <w:rFonts w:ascii="Carier new" w:hAnsi="Carier new"/>
+          <w:sz w:val="16"/>
+          <w:szCs w:val="16"/>
+        </w:rPr>
+      </w:pPr>
+      <w:r>
+        <w:rPr>
+          <w:rFonts w:ascii="Carier new" w:hAnsi="Carier new"/>
+          <w:sz w:val="16"/>
+          <w:szCs w:val="16"/>
+        </w:rPr>
+        <w:t>| 0: [{304959, 5675}, {304959, 5660}, {304959, 5591}, {304959, 3356}, {304959, 6335}]</w:t>
+      </w:r>
+    </w:p>
+    <w:p>
+      <w:pPr>
+        <w:pStyle w:val="Normal"/>
+        <w:rPr>
+          <w:rFonts w:ascii="Carier new" w:hAnsi="Carier new"/>
+          <w:sz w:val="16"/>
+          <w:szCs w:val="16"/>
+        </w:rPr>
+      </w:pPr>
+      <w:r>
+        <w:rPr>
+          <w:rFonts w:ascii="Carier new" w:hAnsi="Carier new"/>
+          <w:sz w:val="16"/>
+          <w:szCs w:val="16"/>
+        </w:rPr>
+        <w:t>| 4: [{294064, 4541}, {294064, 3896}, {294064, 1819}, {294064, 2503}, {294064, 5397}]</w:t>
+      </w:r>
+    </w:p>
+    <w:p>
+      <w:pPr>
+        <w:pStyle w:val="Normal"/>
+        <w:rPr>
+          <w:rFonts w:ascii="Carier new" w:hAnsi="Carier new"/>
+          <w:sz w:val="16"/>
+          <w:szCs w:val="16"/>
+        </w:rPr>
+      </w:pPr>
+      <w:r>
+        <w:rPr>
+          <w:rFonts w:ascii="Carier new" w:hAnsi="Carier new"/>
+          <w:sz w:val="16"/>
+          <w:szCs w:val="16"/>
+        </w:rPr>
+        <w:t>| 2: [{351152, 5538}, {351152, 6052}, {351152, 6326}, {351152, 3421}, {351152, 5278}]</w:t>
+      </w:r>
+    </w:p>
+    <w:p>
+      <w:pPr>
+        <w:pStyle w:val="Normal"/>
+        <w:rPr>
+          <w:rFonts w:ascii="Carier new" w:hAnsi="Carier new"/>
+          <w:sz w:val="16"/>
+          <w:szCs w:val="16"/>
+        </w:rPr>
+      </w:pPr>
+      <w:r>
+        <w:rPr>
+          <w:rFonts w:ascii="Carier new" w:hAnsi="Carier new"/>
+          <w:sz w:val="16"/>
+          <w:szCs w:val="16"/>
+        </w:rPr>
+        <w:t>| 1: [{270853, 4376}, {270853, 3946}, {270853, 4314}, {270853, 2498}, {270853, 5147}]</w:t>
+      </w:r>
+    </w:p>
+    <w:p>
+      <w:pPr>
+        <w:pStyle w:val="Normal"/>
+        <w:rPr>
           <w:rFonts w:ascii="Courier new " w:hAnsi="Courier new "/>
           <w:sz w:val="16"/>
           <w:szCs w:val="16"/>
@@ -6545,136 +7186,10 @@
       </w:pPr>
       <w:r>
         <w:rPr>
-          <w:rFonts w:cs="Courier New" w:ascii="Courier new " w:hAnsi="Courier new "/>
-          <w:sz w:val="16"/>
-          <w:szCs w:val="16"/>
-        </w:rPr>
-        <w:t>| Starting on docker with nr_of_peers: 5, max_broadcasts: 10000000, timeout: 3000, send_percentage: 0</w:t>
-      </w:r>
-    </w:p>
-    <w:p>
-      <w:pPr>
-        <w:pStyle w:val="Normal"/>
-        <w:rPr>
           <w:rFonts w:ascii="Courier new " w:hAnsi="Courier new "/>
           <w:sz w:val="16"/>
           <w:szCs w:val="16"/>
         </w:rPr>
-      </w:pPr>
-      <w:r>
-        <w:rPr>
-          <w:rFonts w:ascii="Courier new " w:hAnsi="Courier new "/>
-          <w:sz w:val="16"/>
-          <w:szCs w:val="16"/>
-        </w:rPr>
-        <w:t xml:space="preserve">| </w:t>
-      </w:r>
-    </w:p>
-    <w:p>
-      <w:pPr>
-        <w:pStyle w:val="Normal"/>
-        <w:rPr>
-          <w:rFonts w:ascii="Courier new " w:hAnsi="Courier new "/>
-          <w:sz w:val="16"/>
-          <w:szCs w:val="16"/>
-        </w:rPr>
-      </w:pPr>
-      <w:r>
-        <w:rPr>
-          <w:rFonts w:ascii="Courier new " w:hAnsi="Courier new "/>
-          <w:sz w:val="16"/>
-          <w:szCs w:val="16"/>
-        </w:rPr>
-        <w:t>| 0: [{415615, 0}, {415615, 0}, {415615, 0}, {415615, 0}, {415615, 0}]</w:t>
-      </w:r>
-    </w:p>
-    <w:p>
-      <w:pPr>
-        <w:pStyle w:val="Normal"/>
-        <w:rPr>
-          <w:rFonts w:ascii="Courier new " w:hAnsi="Courier new "/>
-          <w:sz w:val="16"/>
-          <w:szCs w:val="16"/>
-        </w:rPr>
-      </w:pPr>
-      <w:r>
-        <w:rPr>
-          <w:rFonts w:ascii="Courier new " w:hAnsi="Courier new "/>
-          <w:sz w:val="16"/>
-          <w:szCs w:val="16"/>
-        </w:rPr>
-        <w:t>| 2: [{355529, 0}, {355529, 0}, {355529, 0}, {355529, 0}, {355529, 0}]</w:t>
-      </w:r>
-    </w:p>
-    <w:p>
-      <w:pPr>
-        <w:pStyle w:val="Normal"/>
-        <w:rPr>
-          <w:rFonts w:ascii="Courier new " w:hAnsi="Courier new "/>
-          <w:sz w:val="16"/>
-          <w:szCs w:val="16"/>
-        </w:rPr>
-      </w:pPr>
-      <w:r>
-        <w:rPr>
-          <w:rFonts w:ascii="Courier new " w:hAnsi="Courier new "/>
-          <w:sz w:val="16"/>
-          <w:szCs w:val="16"/>
-        </w:rPr>
-        <w:t>| 4: [{404413, 0}, {404413, 0}, {404413, 0}, {404413, 0}, {404413, 0}]</w:t>
-      </w:r>
-    </w:p>
-    <w:p>
-      <w:pPr>
-        <w:pStyle w:val="Normal"/>
-        <w:rPr>
-          <w:rFonts w:ascii="Courier new " w:hAnsi="Courier new "/>
-          <w:sz w:val="16"/>
-          <w:szCs w:val="16"/>
-        </w:rPr>
-      </w:pPr>
-      <w:r>
-        <w:rPr>
-          <w:rFonts w:ascii="Courier new " w:hAnsi="Courier new "/>
-          <w:sz w:val="16"/>
-          <w:szCs w:val="16"/>
-        </w:rPr>
-        <w:t>| 1: [{381507, 0}, {381507, 0}, {381507, 0}, {381507, 0}, {381507, 0}]</w:t>
-      </w:r>
-    </w:p>
-    <w:p>
-      <w:pPr>
-        <w:pStyle w:val="Normal"/>
-        <w:rPr>
-          <w:rFonts w:ascii="Courier new " w:hAnsi="Courier new "/>
-          <w:sz w:val="16"/>
-          <w:szCs w:val="16"/>
-        </w:rPr>
-      </w:pPr>
-      <w:r>
-        <w:rPr>
-          <w:rFonts w:ascii="Courier new " w:hAnsi="Courier new "/>
-          <w:sz w:val="16"/>
-          <w:szCs w:val="16"/>
-        </w:rPr>
-        <w:t>| 3: [{399625, 0}, {399625, 0}, {399625, 0}, {399625, 0}, {399625, 0}]</w:t>
-      </w:r>
-    </w:p>
-    <w:p>
-      <w:pPr>
-        <w:pStyle w:val="Normal"/>
-        <w:rPr>
-          <w:rFonts w:ascii="Courier new " w:hAnsi="Courier new "/>
-          <w:sz w:val="16"/>
-          <w:szCs w:val="16"/>
-        </w:rPr>
-      </w:pPr>
-      <w:r>
-        <w:rPr>
-          <w:rFonts w:ascii="Courier new " w:hAnsi="Courier new "/>
-          <w:sz w:val="16"/>
-          <w:szCs w:val="16"/>
-        </w:rPr>
       </w:r>
     </w:p>
     <w:p>
@@ -6686,690 +7201,7 @@
         <w:rPr>
           <w:rFonts w:cs="Times New Roman" w:ascii="Times New Roman" w:hAnsi="Times New Roman"/>
         </w:rPr>
-        <w:t xml:space="preserve">Comments: </w:t>
-      </w:r>
-      <w:r>
-        <w:rPr>
-          <w:rFonts w:cs="Times New Roman" w:ascii="Times New Roman" w:hAnsi="Times New Roman"/>
-        </w:rPr>
-        <w:t>Normal behaviour.</w:t>
-      </w:r>
-    </w:p>
-    <w:p>
-      <w:pPr>
-        <w:pStyle w:val="Normal"/>
-        <w:rPr>
-          <w:rFonts w:ascii="Times New Roman" w:hAnsi="Times New Roman" w:cs="Times New Roman"/>
-        </w:rPr>
-      </w:pPr>
-      <w:r>
-        <w:rPr>
-          <w:rFonts w:cs="Times New Roman" w:ascii="Times New Roman" w:hAnsi="Times New Roman"/>
-        </w:rPr>
-      </w:r>
-    </w:p>
-    <w:p>
-      <w:pPr>
-        <w:pStyle w:val="Normal"/>
-        <w:rPr>
-          <w:rFonts w:ascii="Times New Roman" w:hAnsi="Times New Roman" w:cs="Times New Roman"/>
-        </w:rPr>
-      </w:pPr>
-      <w:r>
-        <w:rPr>
-          <w:rFonts w:cs="Times New Roman" w:ascii="Times New Roman" w:hAnsi="Times New Roman"/>
-        </w:rPr>
-        <w:t>Test 3 Docker - nr_of_peers = 10, max_broadcasts = 10_000_000, timeout = 3000, send_percentage = 0</w:t>
-      </w:r>
-    </w:p>
-    <w:p>
-      <w:pPr>
-        <w:pStyle w:val="Normal"/>
-        <w:rPr>
-          <w:rFonts w:ascii="Times New Roman" w:hAnsi="Times New Roman" w:cs="Times New Roman"/>
-        </w:rPr>
-      </w:pPr>
-      <w:r>
-        <w:rPr>
-          <w:rFonts w:cs="Times New Roman" w:ascii="Times New Roman" w:hAnsi="Times New Roman"/>
-        </w:rPr>
-        <w:t>Output:</w:t>
-      </w:r>
-    </w:p>
-    <w:p>
-      <w:pPr>
-        <w:pStyle w:val="Normal"/>
-        <w:rPr>
-          <w:rFonts w:ascii="Courier new" w:hAnsi="Courier new"/>
-          <w:sz w:val="16"/>
-          <w:szCs w:val="16"/>
-        </w:rPr>
-      </w:pPr>
-      <w:r>
-        <w:rPr>
-          <w:rFonts w:cs="Courier New" w:ascii="Courier new" w:hAnsi="Courier new"/>
-          <w:sz w:val="16"/>
-          <w:szCs w:val="16"/>
-        </w:rPr>
-        <w:t>| Starting on docker with nr_of_peers: 10, max_broadcasts: 10000000, timeout: 3000, send_percentage: 0</w:t>
-      </w:r>
-    </w:p>
-    <w:p>
-      <w:pPr>
-        <w:pStyle w:val="Normal"/>
-        <w:rPr>
-          <w:rFonts w:ascii="Courier new" w:hAnsi="Courier new"/>
-          <w:sz w:val="16"/>
-          <w:szCs w:val="16"/>
-        </w:rPr>
-      </w:pPr>
-      <w:r>
-        <w:rPr>
-          <w:rFonts w:ascii="Courier new" w:hAnsi="Courier new"/>
-          <w:sz w:val="16"/>
-          <w:szCs w:val="16"/>
-        </w:rPr>
-        <w:t xml:space="preserve">| </w:t>
-      </w:r>
-    </w:p>
-    <w:p>
-      <w:pPr>
-        <w:pStyle w:val="Normal"/>
-        <w:rPr>
-          <w:rFonts w:ascii="Courier new" w:hAnsi="Courier new"/>
-          <w:sz w:val="16"/>
-          <w:szCs w:val="16"/>
-        </w:rPr>
-      </w:pPr>
-      <w:r>
-        <w:rPr>
-          <w:rFonts w:ascii="Courier new" w:hAnsi="Courier new"/>
-          <w:sz w:val="16"/>
-          <w:szCs w:val="16"/>
-        </w:rPr>
-        <w:t>| 2: [{99963, 0}, {99963, 0}, {99963, 0}, {99963, 0}, {99963, 0}, {99963, 0}, {99963, 0}, {99963, 0}, {99963, 0}, {99963, 0}]</w:t>
-      </w:r>
-    </w:p>
-    <w:p>
-      <w:pPr>
-        <w:pStyle w:val="Normal"/>
-        <w:rPr>
-          <w:rFonts w:ascii="Courier new" w:hAnsi="Courier new"/>
-          <w:sz w:val="16"/>
-          <w:szCs w:val="16"/>
-        </w:rPr>
-      </w:pPr>
-      <w:r>
-        <w:rPr>
-          <w:rFonts w:ascii="Courier new" w:hAnsi="Courier new"/>
-          <w:sz w:val="16"/>
-          <w:szCs w:val="16"/>
-        </w:rPr>
-        <w:t>| 6: [{104209, 0}, {104209, 0}, {104209, 0}, {104209, 0}, {104209, 0}, {104209, 0}, {104209, 0}, {104209, 0}, {104209, 0}, {104209, 0}]</w:t>
-      </w:r>
-    </w:p>
-    <w:p>
-      <w:pPr>
-        <w:pStyle w:val="Normal"/>
-        <w:rPr>
-          <w:rFonts w:ascii="Courier new" w:hAnsi="Courier new"/>
-          <w:sz w:val="16"/>
-          <w:szCs w:val="16"/>
-        </w:rPr>
-      </w:pPr>
-      <w:r>
-        <w:rPr>
-          <w:rFonts w:ascii="Courier new" w:hAnsi="Courier new"/>
-          <w:sz w:val="16"/>
-          <w:szCs w:val="16"/>
-        </w:rPr>
-        <w:t>| 9: [{88139, 0}, {88139, 0}, {88139, 0}, {88139, 0}, {88139, 0}, {88139, 0}, {88139, 0}, {88139, 0}, {88139, 0}, {88139, 0}]</w:t>
-      </w:r>
-    </w:p>
-    <w:p>
-      <w:pPr>
-        <w:pStyle w:val="Normal"/>
-        <w:rPr>
-          <w:rFonts w:ascii="Courier new" w:hAnsi="Courier new"/>
-          <w:sz w:val="16"/>
-          <w:szCs w:val="16"/>
-        </w:rPr>
-      </w:pPr>
-      <w:r>
-        <w:rPr>
-          <w:rFonts w:ascii="Courier new" w:hAnsi="Courier new"/>
-          <w:sz w:val="16"/>
-          <w:szCs w:val="16"/>
-        </w:rPr>
-        <w:t>| 1: [{134481, 0}, {134481, 0}, {134481, 0}, {134481, 0}, {134481, 0}, {134481, 0}, {134481, 0}, {134481, 0}, {134481, 0}, {134481, 0}]</w:t>
-      </w:r>
-    </w:p>
-    <w:p>
-      <w:pPr>
-        <w:pStyle w:val="Normal"/>
-        <w:rPr>
-          <w:rFonts w:ascii="Courier new" w:hAnsi="Courier new"/>
-          <w:sz w:val="16"/>
-          <w:szCs w:val="16"/>
-        </w:rPr>
-      </w:pPr>
-      <w:r>
-        <w:rPr>
-          <w:rFonts w:ascii="Courier new" w:hAnsi="Courier new"/>
-          <w:sz w:val="16"/>
-          <w:szCs w:val="16"/>
-        </w:rPr>
-        <w:t>| 3: [{91642, 0}, {91642, 0}, {91642, 0}, {91642, 0}, {91642, 0}, {91642, 0}, {91642, 0}, {91642, 0}, {91642, 0}, {91642, 0}]</w:t>
-      </w:r>
-    </w:p>
-    <w:p>
-      <w:pPr>
-        <w:pStyle w:val="Normal"/>
-        <w:rPr>
-          <w:rFonts w:ascii="Courier new" w:hAnsi="Courier new"/>
-          <w:sz w:val="16"/>
-          <w:szCs w:val="16"/>
-        </w:rPr>
-      </w:pPr>
-      <w:r>
-        <w:rPr>
-          <w:rFonts w:ascii="Courier new" w:hAnsi="Courier new"/>
-          <w:sz w:val="16"/>
-          <w:szCs w:val="16"/>
-        </w:rPr>
-        <w:t>| 0: [{111327, 0}, {111327, 0}, {111327, 0}, {111327, 0}, {111327, 0}, {111327, 0}, {111327, 0}, {111327, 0}, {111327, 0}, {111327, 0}]</w:t>
-      </w:r>
-    </w:p>
-    <w:p>
-      <w:pPr>
-        <w:pStyle w:val="Normal"/>
-        <w:rPr>
-          <w:rFonts w:ascii="Courier new" w:hAnsi="Courier new"/>
-          <w:sz w:val="16"/>
-          <w:szCs w:val="16"/>
-        </w:rPr>
-      </w:pPr>
-      <w:r>
-        <w:rPr>
-          <w:rFonts w:ascii="Courier new" w:hAnsi="Courier new"/>
-          <w:sz w:val="16"/>
-          <w:szCs w:val="16"/>
-        </w:rPr>
-        <w:t>| 4: [{94190, 0}, {94190, 0}, {94190, 0}, {94190, 0}, {94190, 0}, {94190, 0}, {94190, 0}, {94190, 0}, {94190, 0}, {94190, 0}]</w:t>
-      </w:r>
-    </w:p>
-    <w:p>
-      <w:pPr>
-        <w:pStyle w:val="Normal"/>
-        <w:rPr>
-          <w:rFonts w:ascii="Courier new" w:hAnsi="Courier new"/>
-          <w:sz w:val="16"/>
-          <w:szCs w:val="16"/>
-        </w:rPr>
-      </w:pPr>
-      <w:r>
-        <w:rPr>
-          <w:rFonts w:ascii="Courier new" w:hAnsi="Courier new"/>
-          <w:sz w:val="16"/>
-          <w:szCs w:val="16"/>
-        </w:rPr>
-        <w:t>| 7: [{100130, 0}, {100130, 0}, {100130, 0}, {100130, 0}, {100130, 0}, {100130, 0}, {100130, 0}, {100130, 0}, {100130, 0}, {100130, 0}]</w:t>
-      </w:r>
-    </w:p>
-    <w:p>
-      <w:pPr>
-        <w:pStyle w:val="Normal"/>
-        <w:rPr>
-          <w:rFonts w:ascii="Courier new" w:hAnsi="Courier new"/>
-          <w:sz w:val="16"/>
-          <w:szCs w:val="16"/>
-        </w:rPr>
-      </w:pPr>
-      <w:r>
-        <w:rPr>
-          <w:rFonts w:ascii="Courier new" w:hAnsi="Courier new"/>
-          <w:sz w:val="16"/>
-          <w:szCs w:val="16"/>
-        </w:rPr>
-        <w:t>| 5: [{99652, 0}, {99652, 0}, {99652, 0}, {99652, 0}, {99652, 0}, {99652, 0}, {99652, 0}, {99652, 0}, {99652, 0}, {99652, 0}]</w:t>
-      </w:r>
-    </w:p>
-    <w:p>
-      <w:pPr>
-        <w:pStyle w:val="Normal"/>
-        <w:rPr>
-          <w:rFonts w:ascii="Courier new" w:hAnsi="Courier new"/>
-          <w:sz w:val="16"/>
-          <w:szCs w:val="16"/>
-        </w:rPr>
-      </w:pPr>
-      <w:r>
-        <w:rPr>
-          <w:rFonts w:ascii="Courier new" w:hAnsi="Courier new"/>
-          <w:sz w:val="16"/>
-          <w:szCs w:val="16"/>
-        </w:rPr>
-        <w:t>| 8: [{122740, 0}, {122740, 0}, {122740, 0}, {122740, 0}, {122740, 0}, {122740, 0}, {122740, 0}, {122740, 0}, {122740, 0}, {122740, 0}]</w:t>
-      </w:r>
-    </w:p>
-    <w:p>
-      <w:pPr>
-        <w:pStyle w:val="Normal"/>
-        <w:rPr>
-          <w:rFonts w:ascii="Courier new" w:hAnsi="Courier new"/>
-          <w:sz w:val="16"/>
-          <w:szCs w:val="16"/>
-        </w:rPr>
-      </w:pPr>
-      <w:r>
-        <w:rPr>
-          <w:rFonts w:ascii="Courier new" w:hAnsi="Courier new"/>
-          <w:sz w:val="16"/>
-          <w:szCs w:val="16"/>
-        </w:rPr>
-      </w:r>
-    </w:p>
-    <w:p>
-      <w:pPr>
-        <w:pStyle w:val="Normal"/>
-        <w:rPr/>
-      </w:pPr>
-      <w:r>
-        <w:rPr>
-          <w:rFonts w:cs="Times New Roman" w:ascii="Times New Roman" w:hAnsi="Times New Roman"/>
-        </w:rPr>
-        <w:t xml:space="preserve">Comments: </w:t>
-      </w:r>
-      <w:r>
-        <w:rPr>
-          <w:rFonts w:cs="Times New Roman" w:ascii="Times New Roman" w:hAnsi="Times New Roman"/>
-        </w:rPr>
-        <w:t>Normal behaviour.</w:t>
-      </w:r>
-    </w:p>
-    <w:p>
-      <w:pPr>
-        <w:pStyle w:val="Normal"/>
-        <w:rPr>
-          <w:rFonts w:ascii="Times New Roman" w:hAnsi="Times New Roman" w:cs="Times New Roman"/>
-        </w:rPr>
-      </w:pPr>
-      <w:r>
-        <w:rPr>
-          <w:rFonts w:cs="Times New Roman" w:ascii="Times New Roman" w:hAnsi="Times New Roman"/>
-        </w:rPr>
-      </w:r>
-    </w:p>
-    <w:p>
-      <w:pPr>
-        <w:pStyle w:val="Normal"/>
-        <w:rPr>
-          <w:rFonts w:ascii="Times New Roman" w:hAnsi="Times New Roman" w:cs="Times New Roman"/>
-        </w:rPr>
-      </w:pPr>
-      <w:r>
-        <w:rPr>
-          <w:rFonts w:cs="Times New Roman" w:ascii="Times New Roman" w:hAnsi="Times New Roman"/>
-        </w:rPr>
-        <w:t>Test 1 Docker - nr_of_peers = 5, max_broadcasts = 1000, timeout = 3000, send_percentage = 50</w:t>
-      </w:r>
-    </w:p>
-    <w:p>
-      <w:pPr>
-        <w:pStyle w:val="Normal"/>
-        <w:rPr>
-          <w:rFonts w:ascii="Times New Roman" w:hAnsi="Times New Roman" w:cs="Times New Roman"/>
-        </w:rPr>
-      </w:pPr>
-      <w:r>
-        <w:rPr>
-          <w:rFonts w:cs="Times New Roman" w:ascii="Times New Roman" w:hAnsi="Times New Roman"/>
-        </w:rPr>
-        <w:t>Output:</w:t>
-      </w:r>
-    </w:p>
-    <w:p>
-      <w:pPr>
-        <w:pStyle w:val="Normal"/>
-        <w:rPr>
-          <w:rFonts w:ascii="Carier new" w:hAnsi="Carier new"/>
-          <w:sz w:val="16"/>
-          <w:szCs w:val="16"/>
-        </w:rPr>
-      </w:pPr>
-      <w:r>
-        <w:rPr>
-          <w:rFonts w:cs="Courier New" w:ascii="Carier new" w:hAnsi="Carier new"/>
-          <w:sz w:val="16"/>
-          <w:szCs w:val="16"/>
-        </w:rPr>
-        <w:t>| 4: [{1000, 492}, {1000, 487}, {1000, 506}, {1000, 511}, {1000, 510}]</w:t>
-      </w:r>
-    </w:p>
-    <w:p>
-      <w:pPr>
-        <w:pStyle w:val="Normal"/>
-        <w:rPr>
-          <w:rFonts w:ascii="Carier new" w:hAnsi="Carier new"/>
-          <w:sz w:val="16"/>
-          <w:szCs w:val="16"/>
-        </w:rPr>
-      </w:pPr>
-      <w:r>
-        <w:rPr>
-          <w:rFonts w:ascii="Carier new" w:hAnsi="Carier new"/>
-          <w:sz w:val="16"/>
-          <w:szCs w:val="16"/>
-        </w:rPr>
-        <w:t>| 1: [{1000, 500}, {1000, 485}, {1000, 500}, {1000, 498}, {1000, 530}]</w:t>
-      </w:r>
-    </w:p>
-    <w:p>
-      <w:pPr>
-        <w:pStyle w:val="Normal"/>
-        <w:rPr>
-          <w:rFonts w:ascii="Carier new" w:hAnsi="Carier new"/>
-          <w:sz w:val="16"/>
-          <w:szCs w:val="16"/>
-        </w:rPr>
-      </w:pPr>
-      <w:r>
-        <w:rPr>
-          <w:rFonts w:ascii="Carier new" w:hAnsi="Carier new"/>
-          <w:sz w:val="16"/>
-          <w:szCs w:val="16"/>
-        </w:rPr>
-        <w:t>| 3: [{1000, 486}, {1000, 510}, {1000, 501}, {1000, 483}, {1000, 512}]</w:t>
-      </w:r>
-    </w:p>
-    <w:p>
-      <w:pPr>
-        <w:pStyle w:val="Normal"/>
-        <w:rPr>
-          <w:rFonts w:ascii="Carier new" w:hAnsi="Carier new"/>
-          <w:sz w:val="16"/>
-          <w:szCs w:val="16"/>
-        </w:rPr>
-      </w:pPr>
-      <w:r>
-        <w:rPr>
-          <w:rFonts w:ascii="Carier new" w:hAnsi="Carier new"/>
-          <w:sz w:val="16"/>
-          <w:szCs w:val="16"/>
-        </w:rPr>
-        <w:t>| 0: [{1000, 516}, {1000, 493}, {1000, 519}, {1000, 485}, {1000, 496}]</w:t>
-      </w:r>
-    </w:p>
-    <w:p>
-      <w:pPr>
-        <w:pStyle w:val="Normal"/>
-        <w:rPr>
-          <w:rFonts w:ascii="Carier new" w:hAnsi="Carier new"/>
-          <w:sz w:val="16"/>
-          <w:szCs w:val="16"/>
-        </w:rPr>
-      </w:pPr>
-      <w:r>
-        <w:rPr>
-          <w:rFonts w:ascii="Carier new" w:hAnsi="Carier new"/>
-          <w:sz w:val="16"/>
-          <w:szCs w:val="16"/>
-        </w:rPr>
-        <w:t>| 2: [{1000, 495}, {1000, 492}, {1000, 522}, {1000, 504}, {1000, 510}]</w:t>
-      </w:r>
-    </w:p>
-    <w:p>
-      <w:pPr>
-        <w:pStyle w:val="Normal"/>
-        <w:rPr>
-          <w:rFonts w:ascii="Carier new" w:hAnsi="Carier new"/>
-          <w:sz w:val="16"/>
-          <w:szCs w:val="16"/>
-        </w:rPr>
-      </w:pPr>
-      <w:r>
-        <w:rPr>
-          <w:rFonts w:ascii="Carier new" w:hAnsi="Carier new"/>
-          <w:sz w:val="16"/>
-          <w:szCs w:val="16"/>
-        </w:rPr>
-      </w:r>
-    </w:p>
-    <w:p>
-      <w:pPr>
-        <w:pStyle w:val="Normal"/>
-        <w:rPr>
-          <w:rFonts w:ascii="Courier new" w:hAnsi="Courier new"/>
-          <w:sz w:val="16"/>
-          <w:szCs w:val="16"/>
-        </w:rPr>
-      </w:pPr>
-      <w:r>
-        <w:rPr>
-          <w:rFonts w:ascii="Courier new" w:hAnsi="Courier new"/>
-          <w:sz w:val="16"/>
-          <w:szCs w:val="16"/>
-        </w:rPr>
-      </w:r>
-    </w:p>
-    <w:p>
-      <w:pPr>
-        <w:pStyle w:val="Normal"/>
-        <w:rPr/>
-      </w:pPr>
-      <w:r>
-        <w:rPr>
-          <w:rFonts w:cs="Times New Roman" w:ascii="Times New Roman" w:hAnsi="Times New Roman"/>
-        </w:rPr>
-        <w:t xml:space="preserve">Comments: </w:t>
-      </w:r>
-      <w:r>
-        <w:rPr>
-          <w:rFonts w:cs="Times New Roman" w:ascii="Times New Roman" w:hAnsi="Times New Roman"/>
-        </w:rPr>
-        <w:t>Normal behaviour</w:t>
-      </w:r>
-    </w:p>
-    <w:p>
-      <w:pPr>
-        <w:pStyle w:val="Normal"/>
-        <w:rPr>
-          <w:rFonts w:ascii="Times New Roman" w:hAnsi="Times New Roman" w:cs="Times New Roman"/>
-        </w:rPr>
-      </w:pPr>
-      <w:r>
-        <w:rPr>
-          <w:rFonts w:cs="Times New Roman" w:ascii="Times New Roman" w:hAnsi="Times New Roman"/>
-        </w:rPr>
-      </w:r>
-    </w:p>
-    <w:p>
-      <w:pPr>
-        <w:pStyle w:val="Normal"/>
-        <w:rPr>
-          <w:rFonts w:ascii="Times New Roman" w:hAnsi="Times New Roman" w:cs="Times New Roman"/>
-        </w:rPr>
-      </w:pPr>
-      <w:r>
-        <w:rPr>
-          <w:rFonts w:cs="Times New Roman" w:ascii="Times New Roman" w:hAnsi="Times New Roman"/>
-        </w:rPr>
-        <w:t>Test 2 Docker - nr_of_peers = 5, max_broadcasts = 10_000_000, timeout = 3000, send_percentage = 50</w:t>
-      </w:r>
-    </w:p>
-    <w:p>
-      <w:pPr>
-        <w:pStyle w:val="Normal"/>
-        <w:rPr>
-          <w:rFonts w:ascii="Times New Roman" w:hAnsi="Times New Roman" w:cs="Times New Roman"/>
-        </w:rPr>
-      </w:pPr>
-      <w:r>
-        <w:rPr>
-          <w:rFonts w:cs="Times New Roman" w:ascii="Times New Roman" w:hAnsi="Times New Roman"/>
-        </w:rPr>
-        <w:t>Output:</w:t>
-      </w:r>
-    </w:p>
-    <w:p>
-      <w:pPr>
-        <w:pStyle w:val="Normal"/>
-        <w:rPr>
-          <w:rFonts w:ascii="Carier new" w:hAnsi="Carier new"/>
-          <w:sz w:val="16"/>
-          <w:szCs w:val="16"/>
-        </w:rPr>
-      </w:pPr>
-      <w:r>
-        <w:rPr>
-          <w:rFonts w:cs="Courier New" w:ascii="Carier new" w:hAnsi="Carier new"/>
-          <w:sz w:val="16"/>
-          <w:szCs w:val="16"/>
-        </w:rPr>
-        <w:t>| Starting on docker with nr_of_peers: 5, max_broadcasts: 10000000, timeout: 3000, send_percentage: 50</w:t>
-      </w:r>
-    </w:p>
-    <w:p>
-      <w:pPr>
-        <w:pStyle w:val="Normal"/>
-        <w:rPr>
-          <w:rFonts w:ascii="Carier new" w:hAnsi="Carier new"/>
-          <w:sz w:val="16"/>
-          <w:szCs w:val="16"/>
-        </w:rPr>
-      </w:pPr>
-      <w:r>
-        <w:rPr>
-          <w:rFonts w:ascii="Carier new" w:hAnsi="Carier new"/>
-          <w:sz w:val="16"/>
-          <w:szCs w:val="16"/>
-        </w:rPr>
-        <w:t xml:space="preserve">| </w:t>
-      </w:r>
-    </w:p>
-    <w:p>
-      <w:pPr>
-        <w:pStyle w:val="Normal"/>
-        <w:rPr>
-          <w:rFonts w:ascii="Carier new" w:hAnsi="Carier new"/>
-          <w:sz w:val="16"/>
-          <w:szCs w:val="16"/>
-        </w:rPr>
-      </w:pPr>
-      <w:r>
-        <w:rPr>
-          <w:rFonts w:ascii="Carier new" w:hAnsi="Carier new"/>
-          <w:sz w:val="16"/>
-          <w:szCs w:val="16"/>
-        </w:rPr>
-        <w:t>| 3: [{297183, 3482}, {297183, 1212}, {297183, 2201}, {297183, 1145}, {297183, 1552}]</w:t>
-      </w:r>
-    </w:p>
-    <w:p>
-      <w:pPr>
-        <w:pStyle w:val="Normal"/>
-        <w:rPr>
-          <w:rFonts w:ascii="Carier new" w:hAnsi="Carier new"/>
-          <w:sz w:val="16"/>
-          <w:szCs w:val="16"/>
-        </w:rPr>
-      </w:pPr>
-      <w:r>
-        <w:rPr>
-          <w:rFonts w:ascii="Carier new" w:hAnsi="Carier new"/>
-          <w:sz w:val="16"/>
-          <w:szCs w:val="16"/>
-        </w:rPr>
-        <w:t>| 0: [{304959, 5675}, {304959, 5660}, {304959, 5591}, {304959, 3356}, {304959, 6335}]</w:t>
-      </w:r>
-    </w:p>
-    <w:p>
-      <w:pPr>
-        <w:pStyle w:val="Normal"/>
-        <w:rPr>
-          <w:rFonts w:ascii="Carier new" w:hAnsi="Carier new"/>
-          <w:sz w:val="16"/>
-          <w:szCs w:val="16"/>
-        </w:rPr>
-      </w:pPr>
-      <w:r>
-        <w:rPr>
-          <w:rFonts w:ascii="Carier new" w:hAnsi="Carier new"/>
-          <w:sz w:val="16"/>
-          <w:szCs w:val="16"/>
-        </w:rPr>
-        <w:t>| 4: [{294064, 4541}, {294064, 3896}, {294064, 1819}, {294064, 2503}, {294064, 5397}]</w:t>
-      </w:r>
-    </w:p>
-    <w:p>
-      <w:pPr>
-        <w:pStyle w:val="Normal"/>
-        <w:rPr>
-          <w:rFonts w:ascii="Carier new" w:hAnsi="Carier new"/>
-          <w:sz w:val="16"/>
-          <w:szCs w:val="16"/>
-        </w:rPr>
-      </w:pPr>
-      <w:r>
-        <w:rPr>
-          <w:rFonts w:ascii="Carier new" w:hAnsi="Carier new"/>
-          <w:sz w:val="16"/>
-          <w:szCs w:val="16"/>
-        </w:rPr>
-        <w:t>| 2: [{351152, 5538}, {351152, 6052}, {351152, 6326}, {351152, 3421}, {351152, 5278}]</w:t>
-      </w:r>
-    </w:p>
-    <w:p>
-      <w:pPr>
-        <w:pStyle w:val="Normal"/>
-        <w:rPr>
-          <w:rFonts w:ascii="Carier new" w:hAnsi="Carier new"/>
-          <w:sz w:val="16"/>
-          <w:szCs w:val="16"/>
-        </w:rPr>
-      </w:pPr>
-      <w:r>
-        <w:rPr>
-          <w:rFonts w:ascii="Carier new" w:hAnsi="Carier new"/>
-          <w:sz w:val="16"/>
-          <w:szCs w:val="16"/>
-        </w:rPr>
-        <w:t>| 1: [{270853, 4376}, {270853, 3946}, {270853, 4314}, {270853, 2498}, {270853, 5147}]</w:t>
-      </w:r>
-    </w:p>
-    <w:p>
-      <w:pPr>
-        <w:pStyle w:val="Normal"/>
-        <w:rPr>
-          <w:rFonts w:ascii="Courier new " w:hAnsi="Courier new "/>
-          <w:sz w:val="16"/>
-          <w:szCs w:val="16"/>
-        </w:rPr>
-      </w:pPr>
-      <w:r>
-        <w:rPr>
-          <w:rFonts w:ascii="Courier new " w:hAnsi="Courier new "/>
-          <w:sz w:val="16"/>
-          <w:szCs w:val="16"/>
-        </w:rPr>
-      </w:r>
-    </w:p>
-    <w:p>
-      <w:pPr>
-        <w:pStyle w:val="Normal"/>
-        <w:rPr/>
-      </w:pPr>
-      <w:r>
-        <w:rPr>
-          <w:rFonts w:cs="Times New Roman" w:ascii="Times New Roman" w:hAnsi="Times New Roman"/>
-        </w:rPr>
-        <w:t xml:space="preserve">Comments: </w:t>
-      </w:r>
-      <w:r>
-        <w:rPr>
-          <w:rFonts w:cs="Times New Roman" w:ascii="Times New Roman" w:hAnsi="Times New Roman"/>
-        </w:rPr>
-        <w:t>Normal behaviour considering all factors previously discussed.</w:t>
+        <w:t>Comments: Normal behaviour considering all factors previously discussed.</w:t>
       </w:r>
     </w:p>
     <w:p>
@@ -8479,13 +8311,7 @@
         <w:rPr>
           <w:rFonts w:cs="Times New Roman" w:ascii="Times New Roman" w:hAnsi="Times New Roman"/>
         </w:rPr>
-        <w:t xml:space="preserve">Comments: </w:t>
-      </w:r>
-      <w:r>
-        <w:rPr>
-          <w:rFonts w:cs="Times New Roman" w:ascii="Times New Roman" w:hAnsi="Times New Roman"/>
-        </w:rPr>
-        <w:t>We can see that everything is similar to the previous System except for the fact that Peer3 crashed and didn’t get to receive any messages. He might still have sent some messages in the time it was active, but his input is not noticeble sincer with or without him there are many more sent messages compared to received messages.</w:t>
+        <w:t>Comments: We can see that everything is similar to the previous System except for the fact that Peer3 crashed and didn’t get to receive any messages. He might still have sent some messages in the time it was active, but his input is not noticeble sincer with or without him there are many more sent messages compared to received messages.</w:t>
       </w:r>
     </w:p>
     <w:p>
@@ -8645,13 +8471,7 @@
         <w:rPr>
           <w:rFonts w:cs="Times New Roman" w:ascii="Times New Roman" w:hAnsi="Times New Roman"/>
         </w:rPr>
-        <w:t xml:space="preserve">Comments: </w:t>
-      </w:r>
-      <w:r>
-        <w:rPr>
-          <w:rFonts w:cs="Times New Roman" w:ascii="Times New Roman" w:hAnsi="Times New Roman"/>
-        </w:rPr>
-        <w:t>Normal behaviour.</w:t>
+        <w:t>Comments: Normal behaviour.</w:t>
       </w:r>
     </w:p>
     <w:p>
@@ -8914,13 +8734,7 @@
         <w:rPr>
           <w:rFonts w:cs="Times New Roman" w:ascii="Times New Roman" w:hAnsi="Times New Roman"/>
         </w:rPr>
-        <w:t xml:space="preserve">Comments: </w:t>
-      </w:r>
-      <w:r>
-        <w:rPr>
-          <w:rFonts w:cs="Times New Roman" w:ascii="Times New Roman" w:hAnsi="Times New Roman"/>
-        </w:rPr>
-        <w:t>Normal behaviour considering the previously discussed factors.</w:t>
+        <w:t>Comments: Normal behaviour considering the previously discussed factors.</w:t>
       </w:r>
     </w:p>
     <w:p>
@@ -9893,13 +9707,7 @@
         <w:rPr>
           <w:rFonts w:cs="Times New Roman" w:ascii="Times New Roman" w:hAnsi="Times New Roman"/>
         </w:rPr>
-        <w:t xml:space="preserve">Comments: </w:t>
-      </w:r>
-      <w:r>
-        <w:rPr>
-          <w:rFonts w:cs="Times New Roman" w:ascii="Times New Roman" w:hAnsi="Times New Roman"/>
-        </w:rPr>
-        <w:t>Similar result.</w:t>
+        <w:t>Comments: Similar result.</w:t>
       </w:r>
     </w:p>
     <w:p>
@@ -10149,13 +9957,7 @@
         <w:rPr>
           <w:rFonts w:cs="Times New Roman" w:ascii="Times New Roman" w:hAnsi="Times New Roman"/>
         </w:rPr>
-        <w:t xml:space="preserve">Comments: </w:t>
-      </w:r>
-      <w:r>
-        <w:rPr>
-          <w:rFonts w:cs="Times New Roman" w:ascii="Times New Roman" w:hAnsi="Times New Roman"/>
-        </w:rPr>
-        <w:t>Similar result.</w:t>
+        <w:t>Comments: Similar result.</w:t>
       </w:r>
     </w:p>
     <w:p>
@@ -10330,13 +10132,7 @@
         <w:rPr>
           <w:rFonts w:cs="Times New Roman" w:ascii="Times New Roman" w:hAnsi="Times New Roman"/>
         </w:rPr>
-        <w:t xml:space="preserve">Comments: </w:t>
-      </w:r>
-      <w:r>
-        <w:rPr>
-          <w:rFonts w:cs="Times New Roman" w:ascii="Times New Roman" w:hAnsi="Times New Roman"/>
-        </w:rPr>
-        <w:t>We  can observe that the ERB  component improved our send rate from 50% to 85%.</w:t>
+        <w:t>Comments: We  can observe that the ERB  component improved our send rate from 50% to 85%.</w:t>
       </w:r>
     </w:p>
     <w:p>
@@ -10487,13 +10283,7 @@
         <w:rPr>
           <w:rFonts w:cs="Times New Roman" w:ascii="Times New Roman" w:hAnsi="Times New Roman"/>
         </w:rPr>
-        <w:t xml:space="preserve">Comments: </w:t>
-      </w:r>
-      <w:r>
-        <w:rPr>
-          <w:rFonts w:cs="Times New Roman" w:ascii="Times New Roman" w:hAnsi="Times New Roman"/>
-        </w:rPr>
-        <w:t>Similar result.</w:t>
+        <w:t>Comments: Similar result.</w:t>
       </w:r>
     </w:p>
     <w:p>

</xml_diff>